<commit_message>
Technical Report - add future work, conclusions, links
</commit_message>
<xml_diff>
--- a/Technical report.docx
+++ b/Technical report.docx
@@ -106,8 +106,6 @@
       <w:r>
         <w:t>Project created by:</w:t>
       </w:r>
-      <w:bookmarkStart w:id="0" w:name="_GoBack"/>
-      <w:bookmarkEnd w:id="0"/>
     </w:p>
     <w:p>
       <w:pPr>
@@ -273,10 +271,7 @@
         <w:t>Under</w:t>
       </w:r>
       <w:r>
-        <w:t xml:space="preserve"> </w:t>
-      </w:r>
-      <w:r>
-        <w:t>guidance</w:t>
+        <w:t xml:space="preserve"> guidance</w:t>
       </w:r>
       <w:r>
         <w:t xml:space="preserve"> of</w:t>
@@ -305,6 +300,38 @@
           <w:szCs w:val="28"/>
         </w:rPr>
       </w:pPr>
+      <w:r>
+        <w:rPr>
+          <w:rFonts w:eastAsia="Times New Roman" w:cstheme="minorHAnsi"/>
+          <w:sz w:val="28"/>
+          <w:szCs w:val="28"/>
+        </w:rPr>
+        <w:t>PhD</w:t>
+      </w:r>
+      <w:r>
+        <w:rPr>
+          <w:rFonts w:eastAsia="Times New Roman" w:cstheme="minorHAnsi"/>
+          <w:sz w:val="28"/>
+          <w:szCs w:val="28"/>
+        </w:rPr>
+        <w:t>.</w:t>
+      </w:r>
+      <w:r>
+        <w:rPr>
+          <w:rFonts w:eastAsia="Times New Roman" w:cstheme="minorHAnsi"/>
+          <w:sz w:val="28"/>
+          <w:szCs w:val="28"/>
+        </w:rPr>
+        <w:t xml:space="preserve"> </w:t>
+      </w:r>
+      <w:r>
+        <w:rPr>
+          <w:rFonts w:eastAsia="Times New Roman" w:cstheme="minorHAnsi"/>
+          <w:sz w:val="28"/>
+          <w:szCs w:val="28"/>
+        </w:rPr>
+        <w:t xml:space="preserve">Adrian </w:t>
+      </w:r>
       <w:proofErr w:type="spellStart"/>
       <w:r>
         <w:rPr>
@@ -312,43 +339,9 @@
           <w:sz w:val="28"/>
           <w:szCs w:val="28"/>
         </w:rPr>
-        <w:t>Phd</w:t>
+        <w:t>Iftene</w:t>
       </w:r>
       <w:proofErr w:type="spellEnd"/>
-      <w:r>
-        <w:rPr>
-          <w:rFonts w:eastAsia="Times New Roman" w:cstheme="minorHAnsi"/>
-          <w:sz w:val="28"/>
-          <w:szCs w:val="28"/>
-        </w:rPr>
-        <w:t>.</w:t>
-      </w:r>
-      <w:r>
-        <w:rPr>
-          <w:rFonts w:eastAsia="Times New Roman" w:cstheme="minorHAnsi"/>
-          <w:sz w:val="28"/>
-          <w:szCs w:val="28"/>
-        </w:rPr>
-        <w:t xml:space="preserve"> </w:t>
-      </w:r>
-      <w:r>
-        <w:rPr>
-          <w:rFonts w:eastAsia="Times New Roman" w:cstheme="minorHAnsi"/>
-          <w:sz w:val="28"/>
-          <w:szCs w:val="28"/>
-        </w:rPr>
-        <w:t xml:space="preserve">Adrian </w:t>
-      </w:r>
-      <w:proofErr w:type="spellStart"/>
-      <w:r>
-        <w:rPr>
-          <w:rFonts w:eastAsia="Times New Roman" w:cstheme="minorHAnsi"/>
-          <w:sz w:val="28"/>
-          <w:szCs w:val="28"/>
-        </w:rPr>
-        <w:t>Iftene</w:t>
-      </w:r>
-      <w:proofErr w:type="spellEnd"/>
     </w:p>
     <w:p>
       <w:pPr>
@@ -371,6 +364,7 @@
     <w:p>
       <w:pPr>
         <w:pStyle w:val="Heading1"/>
+        <w:jc w:val="both"/>
         <w:rPr>
           <w:sz w:val="52"/>
           <w:szCs w:val="52"/>
@@ -384,100 +378,98 @@
         <w:t>The problem.</w:t>
       </w:r>
     </w:p>
-    <w:p/>
+    <w:p>
+      <w:pPr>
+        <w:jc w:val="both"/>
+      </w:pPr>
+    </w:p>
+    <w:p>
+      <w:pPr>
+        <w:ind w:firstLine="720"/>
+        <w:jc w:val="both"/>
+        <w:rPr>
+          <w:sz w:val="28"/>
+          <w:szCs w:val="28"/>
+        </w:rPr>
+      </w:pPr>
+      <w:r>
+        <w:rPr>
+          <w:sz w:val="28"/>
+          <w:szCs w:val="28"/>
+        </w:rPr>
+        <w:t xml:space="preserve">The problem consists into problems which are visible every day when we are navigating on twitter. That problem is </w:t>
+      </w:r>
+      <w:r>
+        <w:rPr>
+          <w:sz w:val="28"/>
+          <w:szCs w:val="28"/>
+        </w:rPr>
+        <w:t>that we deal with lots of fake news and fakes user. Our scope with this project is to determine the probability of a user to be fake or not.</w:t>
+      </w:r>
+      <w:r>
+        <w:rPr>
+          <w:sz w:val="28"/>
+          <w:szCs w:val="28"/>
+        </w:rPr>
+        <w:t xml:space="preserve"> </w:t>
+      </w:r>
+    </w:p>
+    <w:p>
+      <w:pPr>
+        <w:ind w:firstLine="720"/>
+        <w:jc w:val="both"/>
+        <w:rPr>
+          <w:sz w:val="28"/>
+          <w:szCs w:val="28"/>
+        </w:rPr>
+      </w:pPr>
+      <w:r>
+        <w:rPr>
+          <w:sz w:val="28"/>
+          <w:szCs w:val="28"/>
+        </w:rPr>
+        <w:t xml:space="preserve">Another problem would be that there aren’t almost any real time detection tools which could do this for a home user which is browsing the web. Most of the tools on the web need an insane amount of time to do semantic analysis over that topic or to </w:t>
+      </w:r>
+      <w:r>
+        <w:rPr>
+          <w:sz w:val="28"/>
+          <w:szCs w:val="28"/>
+        </w:rPr>
+        <w:t xml:space="preserve">analyze </w:t>
+      </w:r>
+      <w:r>
+        <w:rPr>
+          <w:sz w:val="28"/>
+          <w:szCs w:val="28"/>
+        </w:rPr>
+        <w:t xml:space="preserve">the comments, reactions and other types of forms a user has over a unique post. This kind of tools aren’t actually a good tool for fake news which are starting from multiple sources at the same time making a web explosion of fake news over twitter </w:t>
+      </w:r>
+      <w:r>
+        <w:rPr>
+          <w:sz w:val="28"/>
+          <w:szCs w:val="28"/>
+        </w:rPr>
+        <w:t>e</w:t>
+      </w:r>
+      <w:r>
+        <w:rPr>
+          <w:sz w:val="28"/>
+          <w:szCs w:val="28"/>
+        </w:rPr>
+        <w:t>specially</w:t>
+      </w:r>
+      <w:r>
+        <w:rPr>
+          <w:sz w:val="28"/>
+          <w:szCs w:val="28"/>
+        </w:rPr>
+        <w:t>.</w:t>
+      </w:r>
+    </w:p>
     <w:p>
       <w:pPr>
         <w:ind w:firstLine="360"/>
-        <w:rPr>
-          <w:sz w:val="28"/>
-          <w:szCs w:val="28"/>
-        </w:rPr>
-      </w:pPr>
-      <w:r>
-        <w:rPr>
-          <w:sz w:val="28"/>
-          <w:szCs w:val="28"/>
-        </w:rPr>
-        <w:t xml:space="preserve">The problem consists into problems which are visible every day when we are navigating on twitter. That problem is </w:t>
-      </w:r>
-      <w:r>
-        <w:rPr>
-          <w:sz w:val="28"/>
-          <w:szCs w:val="28"/>
-        </w:rPr>
-        <w:t>that we deal with lots of fake news and fakes user. Our scope with this project is to determine the probability of a user to be fake or not.</w:t>
-      </w:r>
-      <w:r>
-        <w:rPr>
-          <w:sz w:val="28"/>
-          <w:szCs w:val="28"/>
-        </w:rPr>
-        <w:t xml:space="preserve"> </w:t>
-      </w:r>
-    </w:p>
-    <w:p>
-      <w:pPr>
-        <w:ind w:firstLine="360"/>
-        <w:rPr>
-          <w:sz w:val="28"/>
-          <w:szCs w:val="28"/>
-        </w:rPr>
-      </w:pPr>
-      <w:r>
-        <w:rPr>
-          <w:sz w:val="28"/>
-          <w:szCs w:val="28"/>
-        </w:rPr>
-        <w:t xml:space="preserve">Another problem would be that there aren’t almost any real time detection tools which could do this for a home user which is browsing the web. Most of the tools on the web need an insane amount of time to do semantic analysis over that topic or to </w:t>
-      </w:r>
-      <w:r>
-        <w:rPr>
-          <w:sz w:val="28"/>
-          <w:szCs w:val="28"/>
-        </w:rPr>
-        <w:t>analyze</w:t>
-      </w:r>
-      <w:r>
-        <w:rPr>
-          <w:sz w:val="28"/>
-          <w:szCs w:val="28"/>
-        </w:rPr>
-        <w:t xml:space="preserve"> </w:t>
-      </w:r>
-      <w:r>
-        <w:rPr>
-          <w:sz w:val="28"/>
-          <w:szCs w:val="28"/>
-        </w:rPr>
-        <w:t xml:space="preserve">the comments, reactions and other types of forms a user has over a unique post. This kind of tools aren’t actually a good tool for fake news which are starting from multiple sources at the same time making a web explosion of fake news over twitter </w:t>
-      </w:r>
-      <w:proofErr w:type="spellStart"/>
-      <w:r>
-        <w:rPr>
-          <w:sz w:val="28"/>
-          <w:szCs w:val="28"/>
-        </w:rPr>
-        <w:t>e</w:t>
-      </w:r>
-      <w:r>
-        <w:rPr>
-          <w:sz w:val="28"/>
-          <w:szCs w:val="28"/>
-        </w:rPr>
-        <w:t>spically</w:t>
-      </w:r>
-      <w:proofErr w:type="spellEnd"/>
-      <w:r>
-        <w:rPr>
-          <w:sz w:val="28"/>
-          <w:szCs w:val="28"/>
-        </w:rPr>
-        <w:t xml:space="preserve">. In order </w:t>
-      </w:r>
-    </w:p>
-    <w:p>
-      <w:pPr>
-        <w:ind w:firstLine="360"/>
+        <w:jc w:val="both"/>
         <w:rPr>
           <w:sz w:val="28"/>
           <w:szCs w:val="28"/>
@@ -487,6 +479,7 @@
     <w:p>
       <w:pPr>
         <w:pStyle w:val="Heading1"/>
+        <w:jc w:val="both"/>
         <w:rPr>
           <w:sz w:val="52"/>
           <w:szCs w:val="52"/>
@@ -516,15 +509,17 @@
     </w:p>
     <w:p>
       <w:pPr>
-        <w:rPr>
-          <w:sz w:val="28"/>
-          <w:szCs w:val="28"/>
-        </w:rPr>
-      </w:pPr>
-    </w:p>
-    <w:p>
-      <w:pPr>
-        <w:ind w:firstLine="360"/>
+        <w:jc w:val="both"/>
+        <w:rPr>
+          <w:sz w:val="28"/>
+          <w:szCs w:val="28"/>
+        </w:rPr>
+      </w:pPr>
+    </w:p>
+    <w:p>
+      <w:pPr>
+        <w:ind w:firstLine="720"/>
+        <w:jc w:val="both"/>
         <w:rPr>
           <w:sz w:val="28"/>
           <w:szCs w:val="28"/>
@@ -572,15 +567,13 @@
         </w:rPr>
         <w:t xml:space="preserve"> (posts, user information (number of posts, </w:t>
       </w:r>
-      <w:proofErr w:type="spellStart"/>
-      <w:r>
-        <w:rPr>
-          <w:sz w:val="28"/>
-          <w:szCs w:val="28"/>
-        </w:rPr>
-        <w:t>folowers</w:t>
-      </w:r>
-      <w:proofErr w:type="spellEnd"/>
+      <w:r>
+        <w:rPr>
+          <w:sz w:val="28"/>
+          <w:szCs w:val="28"/>
+        </w:rPr>
+        <w:t>followers</w:t>
+      </w:r>
       <w:r>
         <w:rPr>
           <w:sz w:val="28"/>
@@ -617,6 +610,7 @@
           <w:ilvl w:val="0"/>
           <w:numId w:val="2"/>
         </w:numPr>
+        <w:jc w:val="both"/>
         <w:rPr>
           <w:sz w:val="28"/>
           <w:szCs w:val="28"/>
@@ -637,6 +631,7 @@
           <w:ilvl w:val="0"/>
           <w:numId w:val="2"/>
         </w:numPr>
+        <w:jc w:val="both"/>
         <w:rPr>
           <w:sz w:val="28"/>
           <w:szCs w:val="28"/>
@@ -652,6 +647,8 @@
     </w:p>
     <w:p>
       <w:pPr>
+        <w:ind w:firstLine="720"/>
+        <w:jc w:val="both"/>
         <w:rPr>
           <w:sz w:val="28"/>
           <w:szCs w:val="28"/>
@@ -669,14 +666,7 @@
           <w:sz w:val="28"/>
           <w:szCs w:val="28"/>
         </w:rPr>
-        <w:t>available</w:t>
-      </w:r>
-      <w:r>
-        <w:rPr>
-          <w:sz w:val="28"/>
-          <w:szCs w:val="28"/>
-        </w:rPr>
-        <w:t xml:space="preserve"> </w:t>
+        <w:t xml:space="preserve">available </w:t>
       </w:r>
       <w:r>
         <w:rPr>
@@ -692,15 +682,13 @@
         </w:rPr>
         <w:t xml:space="preserve">. </w:t>
       </w:r>
-      <w:proofErr w:type="gramStart"/>
-      <w:r>
-        <w:rPr>
-          <w:sz w:val="28"/>
-          <w:szCs w:val="28"/>
-        </w:rPr>
-        <w:t>Also</w:t>
-      </w:r>
-      <w:proofErr w:type="gramEnd"/>
+      <w:r>
+        <w:rPr>
+          <w:sz w:val="28"/>
+          <w:szCs w:val="28"/>
+        </w:rPr>
+        <w:t>Also,</w:t>
+      </w:r>
       <w:r>
         <w:rPr>
           <w:sz w:val="28"/>
@@ -777,7 +765,56 @@
           <w:sz w:val="28"/>
           <w:szCs w:val="28"/>
         </w:rPr>
-        <w:t>considered</w:t>
+        <w:t xml:space="preserve">considered </w:t>
+      </w:r>
+      <w:r>
+        <w:rPr>
+          <w:sz w:val="28"/>
+          <w:szCs w:val="28"/>
+        </w:rPr>
+        <w:t xml:space="preserve">trustful. </w:t>
+      </w:r>
+      <w:r>
+        <w:rPr>
+          <w:sz w:val="28"/>
+          <w:szCs w:val="28"/>
+        </w:rPr>
+        <w:t>Fronted will be able to show extra information about metrics</w:t>
+      </w:r>
+      <w:r>
+        <w:rPr>
+          <w:sz w:val="28"/>
+          <w:szCs w:val="28"/>
+        </w:rPr>
+        <w:t xml:space="preserve"> also it should be a</w:t>
+      </w:r>
+      <w:r>
+        <w:rPr>
+          <w:sz w:val="28"/>
+          <w:szCs w:val="28"/>
+        </w:rPr>
+        <w:t xml:space="preserve">ble to edit the </w:t>
+      </w:r>
+      <w:r>
+        <w:rPr>
+          <w:sz w:val="28"/>
+          <w:szCs w:val="28"/>
+        </w:rPr>
+        <w:t>strictness</w:t>
+      </w:r>
+      <w:r>
+        <w:rPr>
+          <w:sz w:val="28"/>
+          <w:szCs w:val="28"/>
+        </w:rPr>
+        <w:t xml:space="preserve"> level </w:t>
+      </w:r>
+      <w:r>
+        <w:rPr>
+          <w:sz w:val="28"/>
+          <w:szCs w:val="28"/>
+        </w:rPr>
+        <w:t>for marking news with the possibility of being fake or not.</w:t>
       </w:r>
       <w:r>
         <w:rPr>
@@ -791,49 +828,14 @@
           <w:sz w:val="28"/>
           <w:szCs w:val="28"/>
         </w:rPr>
-        <w:t xml:space="preserve">trustful. </w:t>
-      </w:r>
-      <w:r>
-        <w:rPr>
-          <w:sz w:val="28"/>
-          <w:szCs w:val="28"/>
-        </w:rPr>
-        <w:t>Fronted will be able to show extra information about metrics</w:t>
-      </w:r>
-      <w:r>
-        <w:rPr>
-          <w:sz w:val="28"/>
-          <w:szCs w:val="28"/>
-        </w:rPr>
-        <w:t xml:space="preserve"> also it should be a</w:t>
-      </w:r>
-      <w:r>
-        <w:rPr>
-          <w:sz w:val="28"/>
-          <w:szCs w:val="28"/>
-        </w:rPr>
-        <w:t xml:space="preserve">ble to edit the </w:t>
-      </w:r>
-      <w:r>
-        <w:rPr>
-          <w:sz w:val="28"/>
-          <w:szCs w:val="28"/>
-        </w:rPr>
-        <w:t>strictness</w:t>
-      </w:r>
-      <w:r>
-        <w:rPr>
-          <w:sz w:val="28"/>
-          <w:szCs w:val="28"/>
-        </w:rPr>
-        <w:t xml:space="preserve"> level </w:t>
-      </w:r>
-      <w:r>
-        <w:rPr>
-          <w:sz w:val="28"/>
-          <w:szCs w:val="28"/>
-        </w:rPr>
-        <w:t>for marking news with the possibility of being fake or not.</w:t>
+        <w:t xml:space="preserve">Fronted will show </w:t>
+      </w:r>
+      <w:r>
+        <w:rPr>
+          <w:sz w:val="28"/>
+          <w:szCs w:val="28"/>
+        </w:rPr>
+        <w:t>analyzed</w:t>
       </w:r>
       <w:r>
         <w:rPr>
@@ -847,29 +849,6 @@
           <w:sz w:val="28"/>
           <w:szCs w:val="28"/>
         </w:rPr>
-        <w:t xml:space="preserve">Fronted will show </w:t>
-      </w:r>
-      <w:proofErr w:type="spellStart"/>
-      <w:r>
-        <w:rPr>
-          <w:sz w:val="28"/>
-          <w:szCs w:val="28"/>
-        </w:rPr>
-        <w:t>analized</w:t>
-      </w:r>
-      <w:proofErr w:type="spellEnd"/>
-      <w:r>
-        <w:rPr>
-          <w:sz w:val="28"/>
-          <w:szCs w:val="28"/>
-        </w:rPr>
-        <w:t xml:space="preserve"> </w:t>
-      </w:r>
-      <w:r>
-        <w:rPr>
-          <w:sz w:val="28"/>
-          <w:szCs w:val="28"/>
-        </w:rPr>
         <w:t>resources</w:t>
       </w:r>
       <w:r>
@@ -910,6 +889,7 @@
     </w:p>
     <w:p>
       <w:pPr>
+        <w:jc w:val="both"/>
         <w:rPr>
           <w:sz w:val="28"/>
           <w:szCs w:val="28"/>
@@ -919,6 +899,7 @@
     <w:p>
       <w:pPr>
         <w:pStyle w:val="Heading1"/>
+        <w:jc w:val="both"/>
         <w:rPr>
           <w:sz w:val="52"/>
           <w:szCs w:val="52"/>
@@ -934,14 +915,17 @@
     </w:p>
     <w:p>
       <w:pPr>
-        <w:rPr>
-          <w:sz w:val="28"/>
-          <w:szCs w:val="28"/>
-        </w:rPr>
-      </w:pPr>
-    </w:p>
-    <w:p>
-      <w:pPr>
+        <w:jc w:val="both"/>
+        <w:rPr>
+          <w:sz w:val="28"/>
+          <w:szCs w:val="28"/>
+        </w:rPr>
+      </w:pPr>
+    </w:p>
+    <w:p>
+      <w:pPr>
+        <w:ind w:firstLine="720"/>
+        <w:jc w:val="both"/>
         <w:rPr>
           <w:rStyle w:val="5yl5"/>
           <w:sz w:val="28"/>
@@ -1011,16 +995,14 @@
         </w:rPr>
         <w:t xml:space="preserve">ic web pages are functionality to Chrome through some of the JavaScript APIs that Chrome exposes. Fake news extension was also created to work only on certain pages through the use of Page Actions, it can run code in the background using Background Pages, and can even modify an existing page loaded in the browser using Content Scripts. </w:t>
       </w:r>
-      <w:proofErr w:type="gramStart"/>
-      <w:r>
-        <w:rPr>
-          <w:rStyle w:val="5yl5"/>
-          <w:sz w:val="28"/>
-          <w:szCs w:val="28"/>
-        </w:rPr>
-        <w:t>Also</w:t>
-      </w:r>
-      <w:proofErr w:type="gramEnd"/>
+      <w:r>
+        <w:rPr>
+          <w:rStyle w:val="5yl5"/>
+          <w:sz w:val="28"/>
+          <w:szCs w:val="28"/>
+        </w:rPr>
+        <w:t>Also,</w:t>
+      </w:r>
       <w:r>
         <w:rPr>
           <w:rStyle w:val="5yl5"/>
@@ -1047,16 +1029,14 @@
         </w:rPr>
         <w:t xml:space="preserve"> file was created to tell Chrome important information about extension, like its name and which permissions it needs. </w:t>
       </w:r>
-      <w:proofErr w:type="gramStart"/>
-      <w:r>
-        <w:rPr>
-          <w:rStyle w:val="5yl5"/>
-          <w:sz w:val="28"/>
-          <w:szCs w:val="28"/>
-        </w:rPr>
-        <w:t>Also</w:t>
-      </w:r>
-      <w:proofErr w:type="gramEnd"/>
+      <w:r>
+        <w:rPr>
+          <w:rStyle w:val="5yl5"/>
+          <w:sz w:val="28"/>
+          <w:szCs w:val="28"/>
+        </w:rPr>
+        <w:t>Also,</w:t>
+      </w:r>
       <w:r>
         <w:rPr>
           <w:rStyle w:val="5yl5"/>
@@ -1068,15 +1048,18 @@
     </w:p>
     <w:p>
       <w:pPr>
-        <w:rPr>
-          <w:rStyle w:val="5yl5"/>
-          <w:sz w:val="28"/>
-          <w:szCs w:val="28"/>
-        </w:rPr>
-      </w:pPr>
-    </w:p>
-    <w:p>
-      <w:pPr>
+        <w:jc w:val="both"/>
+        <w:rPr>
+          <w:rStyle w:val="5yl5"/>
+          <w:sz w:val="28"/>
+          <w:szCs w:val="28"/>
+        </w:rPr>
+      </w:pPr>
+    </w:p>
+    <w:p>
+      <w:pPr>
+        <w:ind w:firstLine="720"/>
+        <w:jc w:val="both"/>
         <w:rPr>
           <w:rStyle w:val="5yl5"/>
           <w:sz w:val="28"/>
@@ -1179,11 +1162,283 @@
           <w:sz w:val="28"/>
           <w:szCs w:val="28"/>
         </w:rPr>
-        <w:t>authentication</w:t>
-      </w:r>
-      <w:r>
-        <w:rPr>
-          <w:rStyle w:val="5yl5"/>
+        <w:t xml:space="preserve">authentication </w:t>
+      </w:r>
+      <w:r>
+        <w:rPr>
+          <w:rStyle w:val="5yl5"/>
+          <w:sz w:val="28"/>
+          <w:szCs w:val="28"/>
+        </w:rPr>
+        <w:t xml:space="preserve">and authorization having multiple keys and rights. It is also secured having a token for each user generated. The deployment is done into Azure cloud due the fact that is a very </w:t>
+      </w:r>
+      <w:r>
+        <w:rPr>
+          <w:rStyle w:val="5yl5"/>
+          <w:sz w:val="28"/>
+          <w:szCs w:val="28"/>
+        </w:rPr>
+        <w:lastRenderedPageBreak/>
+        <w:t xml:space="preserve">friendly environment which supports also CI/CD in order for us to be able to build and deploy faster. </w:t>
+      </w:r>
+      <w:r>
+        <w:rPr>
+          <w:rStyle w:val="5yl5"/>
+          <w:sz w:val="28"/>
+          <w:szCs w:val="28"/>
+        </w:rPr>
+        <w:t>Also,</w:t>
+      </w:r>
+      <w:r>
+        <w:rPr>
+          <w:rStyle w:val="5yl5"/>
+          <w:sz w:val="28"/>
+          <w:szCs w:val="28"/>
+        </w:rPr>
+        <w:t xml:space="preserve"> we were thinking to go from GitHub to the VSTS platform due the fact that is </w:t>
+      </w:r>
+      <w:r>
+        <w:rPr>
+          <w:rStyle w:val="5yl5"/>
+          <w:sz w:val="28"/>
+          <w:szCs w:val="28"/>
+        </w:rPr>
+        <w:t>easier</w:t>
+      </w:r>
+      <w:r>
+        <w:rPr>
+          <w:rStyle w:val="5yl5"/>
+          <w:sz w:val="28"/>
+          <w:szCs w:val="28"/>
+        </w:rPr>
+        <w:t xml:space="preserve"> to follow all tasks assigned with repos and with pipelines for CI/CD and test plans.</w:t>
+      </w:r>
+      <w:r>
+        <w:rPr>
+          <w:rStyle w:val="5yl5"/>
+          <w:sz w:val="28"/>
+          <w:szCs w:val="28"/>
+        </w:rPr>
+        <w:t xml:space="preserve"> Our architecture is service oriented and we use in our project python, JavaScript and C#.</w:t>
+      </w:r>
+    </w:p>
+    <w:p>
+      <w:pPr>
+        <w:jc w:val="both"/>
+        <w:rPr>
+          <w:rStyle w:val="5yl5"/>
+          <w:sz w:val="28"/>
+          <w:szCs w:val="28"/>
+        </w:rPr>
+      </w:pPr>
+    </w:p>
+    <w:p>
+      <w:pPr>
+        <w:ind w:firstLine="720"/>
+        <w:jc w:val="both"/>
+        <w:rPr>
+          <w:rStyle w:val="5yl5"/>
+          <w:sz w:val="28"/>
+          <w:szCs w:val="28"/>
+        </w:rPr>
+      </w:pPr>
+      <w:r>
+        <w:rPr>
+          <w:rStyle w:val="5yl5"/>
+          <w:sz w:val="28"/>
+          <w:szCs w:val="28"/>
+        </w:rPr>
+        <w:t xml:space="preserve">The crawling service is a simple python script which is able to crawl the google with the scope of finding articles which could contain interest keys for us. Then those links are saved and they are opened in </w:t>
+      </w:r>
+      <w:r>
+        <w:rPr>
+          <w:rStyle w:val="5yl5"/>
+          <w:sz w:val="28"/>
+          <w:szCs w:val="28"/>
+        </w:rPr>
+        <w:t xml:space="preserve">parallel </w:t>
+      </w:r>
+      <w:r>
+        <w:rPr>
+          <w:rStyle w:val="5yl5"/>
+          <w:sz w:val="28"/>
+          <w:szCs w:val="28"/>
+        </w:rPr>
+        <w:t>in order to crawl them as well and see if that information is or not of any help in our process unit.</w:t>
+      </w:r>
+    </w:p>
+    <w:p>
+      <w:pPr>
+        <w:jc w:val="both"/>
+        <w:rPr>
+          <w:rStyle w:val="5yl5"/>
+          <w:sz w:val="28"/>
+          <w:szCs w:val="28"/>
+        </w:rPr>
+      </w:pPr>
+    </w:p>
+    <w:p>
+      <w:pPr>
+        <w:ind w:firstLine="720"/>
+        <w:jc w:val="both"/>
+        <w:rPr>
+          <w:rStyle w:val="5yl5"/>
+          <w:sz w:val="28"/>
+          <w:szCs w:val="28"/>
+        </w:rPr>
+      </w:pPr>
+      <w:r>
+        <w:rPr>
+          <w:rStyle w:val="5yl5"/>
+          <w:sz w:val="28"/>
+          <w:szCs w:val="28"/>
+        </w:rPr>
+        <w:t>The s</w:t>
+      </w:r>
+      <w:r>
+        <w:rPr>
+          <w:rStyle w:val="5yl5"/>
+          <w:sz w:val="28"/>
+          <w:szCs w:val="28"/>
+        </w:rPr>
+        <w:t xml:space="preserve">crapper for </w:t>
+      </w:r>
+      <w:r>
+        <w:rPr>
+          <w:rStyle w:val="5yl5"/>
+          <w:sz w:val="28"/>
+          <w:szCs w:val="28"/>
+        </w:rPr>
+        <w:t>t</w:t>
+      </w:r>
+      <w:r>
+        <w:rPr>
+          <w:rStyle w:val="5yl5"/>
+          <w:sz w:val="28"/>
+          <w:szCs w:val="28"/>
+        </w:rPr>
+        <w:t>witter (* requires developer account for API keys, * runs non-stop by searching for certain keywords)</w:t>
+      </w:r>
+      <w:r>
+        <w:rPr>
+          <w:rStyle w:val="5yl5"/>
+          <w:sz w:val="28"/>
+          <w:szCs w:val="28"/>
+        </w:rPr>
+        <w:t xml:space="preserve"> is able to save data in mongo collections about user, text, date of post, number of likes, retweets, if it was posted as a response, but also data about user. It’s exporting from mongo a json which is then used in a Redis queue with the scope of being processed with multithreading. On </w:t>
+      </w:r>
+      <w:r>
+        <w:rPr>
+          <w:rStyle w:val="5yl5"/>
+          <w:sz w:val="28"/>
+          <w:szCs w:val="28"/>
+        </w:rPr>
+        <w:t>its</w:t>
+      </w:r>
+      <w:r>
+        <w:rPr>
+          <w:rStyle w:val="5yl5"/>
+          <w:sz w:val="28"/>
+          <w:szCs w:val="28"/>
+        </w:rPr>
+        <w:t xml:space="preserve"> part we are also using a </w:t>
+      </w:r>
+      <w:r>
+        <w:rPr>
+          <w:rStyle w:val="5yl5"/>
+          <w:sz w:val="28"/>
+          <w:szCs w:val="28"/>
+        </w:rPr>
+        <w:t>Bayes</w:t>
+      </w:r>
+      <w:r>
+        <w:rPr>
+          <w:rStyle w:val="5yl5"/>
+          <w:sz w:val="28"/>
+          <w:szCs w:val="28"/>
+        </w:rPr>
+        <w:t xml:space="preserve"> and other ML algorithms to see if the tags like emails or other things match with our keywords needed. </w:t>
+      </w:r>
+      <w:r>
+        <w:rPr>
+          <w:rStyle w:val="5yl5"/>
+          <w:sz w:val="28"/>
+          <w:szCs w:val="28"/>
+        </w:rPr>
+        <w:t>Also,</w:t>
+      </w:r>
+      <w:r>
+        <w:rPr>
+          <w:rStyle w:val="5yl5"/>
+          <w:sz w:val="28"/>
+          <w:szCs w:val="28"/>
+        </w:rPr>
+        <w:t xml:space="preserve"> this </w:t>
+      </w:r>
+      <w:r>
+        <w:rPr>
+          <w:rStyle w:val="5yl5"/>
+          <w:sz w:val="28"/>
+          <w:szCs w:val="28"/>
+        </w:rPr>
+        <w:t>API</w:t>
+      </w:r>
+      <w:r>
+        <w:rPr>
+          <w:rStyle w:val="5yl5"/>
+          <w:sz w:val="28"/>
+          <w:szCs w:val="28"/>
+        </w:rPr>
+        <w:t xml:space="preserve"> allows us to give a credibility log. Score over the users in terms of fakeness.</w:t>
+      </w:r>
+    </w:p>
+    <w:p>
+      <w:pPr>
+        <w:jc w:val="both"/>
+        <w:rPr>
+          <w:rStyle w:val="5yl5"/>
+          <w:sz w:val="28"/>
+          <w:szCs w:val="28"/>
+        </w:rPr>
+      </w:pPr>
+    </w:p>
+    <w:p>
+      <w:pPr>
+        <w:ind w:firstLine="720"/>
+        <w:jc w:val="both"/>
+        <w:rPr>
+          <w:rStyle w:val="mh6"/>
+          <w:sz w:val="28"/>
+          <w:szCs w:val="28"/>
+        </w:rPr>
+      </w:pPr>
+      <w:r>
+        <w:rPr>
+          <w:rStyle w:val="mh6"/>
+          <w:sz w:val="28"/>
+          <w:szCs w:val="28"/>
+        </w:rPr>
+        <w:t xml:space="preserve">Process Unit is a server that receives requests with twitter </w:t>
+      </w:r>
+      <w:r>
+        <w:rPr>
+          <w:rStyle w:val="mh6"/>
+          <w:sz w:val="28"/>
+          <w:szCs w:val="28"/>
+        </w:rPr>
+        <w:t>URL Based</w:t>
+      </w:r>
+      <w:r>
+        <w:rPr>
+          <w:rStyle w:val="mh6"/>
+          <w:sz w:val="28"/>
+          <w:szCs w:val="28"/>
+        </w:rPr>
+        <w:t xml:space="preserve"> on a tweet, we can extract the text content and query Google with the tokenized (cleaned up) text.</w:t>
+      </w:r>
+      <w:r>
+        <w:rPr>
+          <w:rStyle w:val="mh6"/>
           <w:sz w:val="28"/>
           <w:szCs w:val="28"/>
         </w:rPr>
@@ -1191,84 +1446,15 @@
       </w:r>
       <w:r>
         <w:rPr>
-          <w:rStyle w:val="5yl5"/>
-          <w:sz w:val="28"/>
-          <w:szCs w:val="28"/>
-        </w:rPr>
-        <w:t xml:space="preserve">and authorization having multiple keys and rights. It is also secured having a token for each user generated. The deployment is done into Azure cloud due the fact that is </w:t>
-      </w:r>
-      <w:r>
-        <w:rPr>
-          <w:rStyle w:val="5yl5"/>
-          <w:sz w:val="28"/>
-          <w:szCs w:val="28"/>
-        </w:rPr>
-        <w:lastRenderedPageBreak/>
-        <w:t xml:space="preserve">a very friendly environment which supports also CI/CD in order for us to be able to build and deploy faster. </w:t>
-      </w:r>
-      <w:proofErr w:type="gramStart"/>
-      <w:r>
-        <w:rPr>
-          <w:rStyle w:val="5yl5"/>
-          <w:sz w:val="28"/>
-          <w:szCs w:val="28"/>
-        </w:rPr>
-        <w:t>Also</w:t>
-      </w:r>
-      <w:proofErr w:type="gramEnd"/>
-      <w:r>
-        <w:rPr>
-          <w:rStyle w:val="5yl5"/>
-          <w:sz w:val="28"/>
-          <w:szCs w:val="28"/>
-        </w:rPr>
-        <w:t xml:space="preserve"> we were thinking to go from GitHub to the VSTS platform due the fact that is more easy to follow all tasks assigned with repos and with pipelines for CI/CD and test plans.</w:t>
-      </w:r>
-      <w:r>
-        <w:rPr>
-          <w:rStyle w:val="5yl5"/>
-          <w:sz w:val="28"/>
-          <w:szCs w:val="28"/>
-        </w:rPr>
-        <w:t xml:space="preserve"> Our architecture is service oriented and we use in our project python, JavaScript and C#.</w:t>
-      </w:r>
-    </w:p>
-    <w:p>
-      <w:pPr>
-        <w:rPr>
-          <w:rStyle w:val="5yl5"/>
-          <w:sz w:val="28"/>
-          <w:szCs w:val="28"/>
-        </w:rPr>
-      </w:pPr>
-    </w:p>
-    <w:p>
-      <w:pPr>
-        <w:rPr>
-          <w:rStyle w:val="5yl5"/>
-          <w:sz w:val="28"/>
-          <w:szCs w:val="28"/>
-        </w:rPr>
-      </w:pPr>
-      <w:r>
-        <w:rPr>
-          <w:rStyle w:val="5yl5"/>
-          <w:sz w:val="28"/>
-          <w:szCs w:val="28"/>
-        </w:rPr>
-        <w:t xml:space="preserve">The crawling service is a simple python script which is able to crawl the google with the scope of finding articles which could contain interest keys for us. Then those links are saved and they are opened in </w:t>
-      </w:r>
-      <w:r>
-        <w:rPr>
-          <w:rStyle w:val="5yl5"/>
-          <w:sz w:val="28"/>
-          <w:szCs w:val="28"/>
-        </w:rPr>
-        <w:t>parallel</w:t>
-      </w:r>
-      <w:r>
-        <w:rPr>
-          <w:rStyle w:val="5yl5"/>
+          <w:rStyle w:val="mh6"/>
+          <w:sz w:val="28"/>
+          <w:szCs w:val="28"/>
+        </w:rPr>
+        <w:t>We find articles from which we extract the body and compare semantically with the tweet.</w:t>
+      </w:r>
+      <w:r>
+        <w:rPr>
+          <w:rStyle w:val="mh6"/>
           <w:sz w:val="28"/>
           <w:szCs w:val="28"/>
         </w:rPr>
@@ -1276,211 +1462,25 @@
       </w:r>
       <w:r>
         <w:rPr>
-          <w:rStyle w:val="5yl5"/>
-          <w:sz w:val="28"/>
-          <w:szCs w:val="28"/>
-        </w:rPr>
-        <w:t>in order to crawl them as well and see if that information is or not of any help in our process unit.</w:t>
-      </w:r>
-    </w:p>
-    <w:p>
-      <w:pPr>
-        <w:rPr>
-          <w:rStyle w:val="5yl5"/>
-          <w:sz w:val="28"/>
-          <w:szCs w:val="28"/>
-        </w:rPr>
-      </w:pPr>
-    </w:p>
-    <w:p>
-      <w:pPr>
-        <w:rPr>
-          <w:rStyle w:val="5yl5"/>
-          <w:sz w:val="28"/>
-          <w:szCs w:val="28"/>
-        </w:rPr>
-      </w:pPr>
-      <w:r>
-        <w:rPr>
-          <w:rStyle w:val="5yl5"/>
-          <w:sz w:val="28"/>
-          <w:szCs w:val="28"/>
-        </w:rPr>
-        <w:t>The s</w:t>
-      </w:r>
-      <w:r>
-        <w:rPr>
-          <w:rStyle w:val="5yl5"/>
-          <w:sz w:val="28"/>
-          <w:szCs w:val="28"/>
-        </w:rPr>
-        <w:t xml:space="preserve">crapper for </w:t>
-      </w:r>
-      <w:r>
-        <w:rPr>
-          <w:rStyle w:val="5yl5"/>
-          <w:sz w:val="28"/>
-          <w:szCs w:val="28"/>
-        </w:rPr>
-        <w:t>t</w:t>
-      </w:r>
-      <w:r>
-        <w:rPr>
-          <w:rStyle w:val="5yl5"/>
-          <w:sz w:val="28"/>
-          <w:szCs w:val="28"/>
-        </w:rPr>
-        <w:t>witter (* requires developer account for API keys, * runs non-stop by searching for certain keywords)</w:t>
-      </w:r>
-      <w:r>
-        <w:rPr>
-          <w:rStyle w:val="5yl5"/>
-          <w:sz w:val="28"/>
-          <w:szCs w:val="28"/>
-        </w:rPr>
-        <w:t xml:space="preserve"> is able to save data in mongo collections about user, text, date of post, number of likes, retweets, if it was posted as a response, but also data about user. It’s exporting from mongo a json which is then used in a Redis queue with the scope of being processed with multithreading. On </w:t>
-      </w:r>
-      <w:proofErr w:type="gramStart"/>
-      <w:r>
-        <w:rPr>
-          <w:rStyle w:val="5yl5"/>
-          <w:sz w:val="28"/>
-          <w:szCs w:val="28"/>
-        </w:rPr>
-        <w:t>it’s</w:t>
-      </w:r>
-      <w:proofErr w:type="gramEnd"/>
-      <w:r>
-        <w:rPr>
-          <w:rStyle w:val="5yl5"/>
-          <w:sz w:val="28"/>
-          <w:szCs w:val="28"/>
-        </w:rPr>
-        <w:t xml:space="preserve"> part we are also using a </w:t>
-      </w:r>
-      <w:proofErr w:type="spellStart"/>
-      <w:r>
-        <w:rPr>
-          <w:rStyle w:val="5yl5"/>
-          <w:sz w:val="28"/>
-          <w:szCs w:val="28"/>
-        </w:rPr>
-        <w:t>bayes</w:t>
-      </w:r>
-      <w:proofErr w:type="spellEnd"/>
-      <w:r>
-        <w:rPr>
-          <w:rStyle w:val="5yl5"/>
-          <w:sz w:val="28"/>
-          <w:szCs w:val="28"/>
-        </w:rPr>
-        <w:t xml:space="preserve"> and other ML algorithms to see if the tags like emails or other things match with our keywords needed. </w:t>
-      </w:r>
-      <w:proofErr w:type="gramStart"/>
-      <w:r>
-        <w:rPr>
-          <w:rStyle w:val="5yl5"/>
-          <w:sz w:val="28"/>
-          <w:szCs w:val="28"/>
-        </w:rPr>
-        <w:t>Also</w:t>
-      </w:r>
-      <w:proofErr w:type="gramEnd"/>
-      <w:r>
-        <w:rPr>
-          <w:rStyle w:val="5yl5"/>
-          <w:sz w:val="28"/>
-          <w:szCs w:val="28"/>
-        </w:rPr>
-        <w:t xml:space="preserve"> this api allows us to give a credibility log. Score over the users in terms of fakeness.</w:t>
-      </w:r>
-    </w:p>
-    <w:p>
-      <w:pPr>
-        <w:rPr>
-          <w:rStyle w:val="5yl5"/>
-          <w:sz w:val="28"/>
-          <w:szCs w:val="28"/>
-        </w:rPr>
-      </w:pPr>
-    </w:p>
-    <w:p>
-      <w:pPr>
-        <w:rPr>
           <w:rStyle w:val="mh6"/>
           <w:sz w:val="28"/>
           <w:szCs w:val="28"/>
         </w:rPr>
-      </w:pPr>
-      <w:r>
-        <w:rPr>
-          <w:rStyle w:val="mh6"/>
-          <w:sz w:val="28"/>
-          <w:szCs w:val="28"/>
-        </w:rPr>
-        <w:t xml:space="preserve">Process Unit is a server that receives requests with twitter </w:t>
-      </w:r>
-      <w:proofErr w:type="spellStart"/>
-      <w:r>
-        <w:rPr>
-          <w:rStyle w:val="mh6"/>
-          <w:sz w:val="28"/>
-          <w:szCs w:val="28"/>
-        </w:rPr>
-        <w:t>urlBased</w:t>
-      </w:r>
-      <w:proofErr w:type="spellEnd"/>
-      <w:r>
-        <w:rPr>
-          <w:rStyle w:val="mh6"/>
-          <w:sz w:val="28"/>
-          <w:szCs w:val="28"/>
-        </w:rPr>
-        <w:t xml:space="preserve"> on a tweet, we can extract the text content and query Google with the tokenized (cleaned up) text.</w:t>
-      </w:r>
-      <w:r>
-        <w:rPr>
-          <w:rStyle w:val="mh6"/>
-          <w:sz w:val="28"/>
-          <w:szCs w:val="28"/>
-        </w:rPr>
-        <w:t xml:space="preserve"> </w:t>
-      </w:r>
-      <w:r>
-        <w:rPr>
-          <w:rStyle w:val="mh6"/>
-          <w:sz w:val="28"/>
-          <w:szCs w:val="28"/>
-        </w:rPr>
-        <w:t>We find articles from which we extract the body and compare semantically with the tweet.</w:t>
-      </w:r>
-      <w:r>
-        <w:rPr>
-          <w:rStyle w:val="mh6"/>
-          <w:sz w:val="28"/>
-          <w:szCs w:val="28"/>
-        </w:rPr>
-        <w:t xml:space="preserve"> </w:t>
-      </w:r>
-      <w:r>
-        <w:rPr>
-          <w:rStyle w:val="mh6"/>
-          <w:sz w:val="28"/>
-          <w:szCs w:val="28"/>
-        </w:rPr>
         <w:t>We average with all the results found and that's the score.</w:t>
       </w:r>
     </w:p>
     <w:p>
       <w:pPr>
-        <w:rPr>
-          <w:sz w:val="28"/>
-          <w:szCs w:val="28"/>
-        </w:rPr>
-      </w:pPr>
-    </w:p>
-    <w:p>
-      <w:pPr>
+        <w:jc w:val="both"/>
+        <w:rPr>
+          <w:sz w:val="28"/>
+          <w:szCs w:val="28"/>
+        </w:rPr>
+      </w:pPr>
+    </w:p>
+    <w:p>
+      <w:pPr>
+        <w:jc w:val="both"/>
         <w:rPr>
           <w:sz w:val="28"/>
           <w:szCs w:val="28"/>
@@ -1501,6 +1501,7 @@
           <w:ilvl w:val="0"/>
           <w:numId w:val="2"/>
         </w:numPr>
+        <w:jc w:val="both"/>
         <w:rPr>
           <w:sz w:val="28"/>
           <w:szCs w:val="28"/>
@@ -1532,35 +1533,7 @@
           <w:sz w:val="28"/>
           <w:szCs w:val="28"/>
         </w:rPr>
-        <w:t xml:space="preserve">It is possible to classify words into speech / sentence parts but </w:t>
-      </w:r>
-      <w:r>
-        <w:rPr>
-          <w:sz w:val="28"/>
-          <w:szCs w:val="28"/>
-        </w:rPr>
-        <w:t xml:space="preserve">we couldn’t </w:t>
-      </w:r>
-      <w:r>
-        <w:rPr>
-          <w:sz w:val="28"/>
-          <w:szCs w:val="28"/>
-        </w:rPr>
-        <w:t xml:space="preserve">do </w:t>
-      </w:r>
-      <w:r>
-        <w:rPr>
-          <w:sz w:val="28"/>
-          <w:szCs w:val="28"/>
-        </w:rPr>
-        <w:t xml:space="preserve">it in time </w:t>
-      </w:r>
-      <w:r>
-        <w:rPr>
-          <w:sz w:val="28"/>
-          <w:szCs w:val="28"/>
-        </w:rPr>
-        <w:t>to use pairs to check ontologies.</w:t>
+        <w:t>It is possible to classify words into speech / sentence parts but we couldn’t do it in time to use pairs to check ontologies.</w:t>
       </w:r>
     </w:p>
     <w:p>
@@ -1570,6 +1543,7 @@
           <w:ilvl w:val="0"/>
           <w:numId w:val="2"/>
         </w:numPr>
+        <w:jc w:val="both"/>
         <w:rPr>
           <w:sz w:val="28"/>
           <w:szCs w:val="28"/>
@@ -1602,7 +1576,14 @@
           <w:sz w:val="28"/>
           <w:szCs w:val="28"/>
         </w:rPr>
-        <w:t>There would be a heuristic with which to exclude sentences that we are not interested in to</w:t>
+        <w:t>We could use</w:t>
+      </w:r>
+      <w:r>
+        <w:rPr>
+          <w:sz w:val="28"/>
+          <w:szCs w:val="28"/>
+        </w:rPr>
+        <w:t xml:space="preserve"> a heuristic with which to exclude sentences that we are not interested in to</w:t>
       </w:r>
       <w:r>
         <w:rPr>
@@ -1635,14 +1616,16 @@
     </w:p>
     <w:p>
       <w:pPr>
-        <w:rPr>
-          <w:sz w:val="28"/>
-          <w:szCs w:val="28"/>
-        </w:rPr>
-      </w:pPr>
-    </w:p>
-    <w:p>
-      <w:pPr>
+        <w:jc w:val="both"/>
+        <w:rPr>
+          <w:sz w:val="28"/>
+          <w:szCs w:val="28"/>
+        </w:rPr>
+      </w:pPr>
+    </w:p>
+    <w:p>
+      <w:pPr>
+        <w:jc w:val="both"/>
         <w:rPr>
           <w:sz w:val="28"/>
           <w:szCs w:val="28"/>
@@ -1655,15 +1638,13 @@
         </w:rPr>
         <w:t xml:space="preserve">In order to implement </w:t>
       </w:r>
-      <w:proofErr w:type="gramStart"/>
-      <w:r>
-        <w:rPr>
-          <w:sz w:val="28"/>
-          <w:szCs w:val="28"/>
-        </w:rPr>
-        <w:t>this</w:t>
-      </w:r>
-      <w:proofErr w:type="gramEnd"/>
+      <w:r>
+        <w:rPr>
+          <w:sz w:val="28"/>
+          <w:szCs w:val="28"/>
+        </w:rPr>
+        <w:t>this,</w:t>
+      </w:r>
       <w:r>
         <w:rPr>
           <w:sz w:val="28"/>
@@ -1679,6 +1660,7 @@
           <w:ilvl w:val="0"/>
           <w:numId w:val="2"/>
         </w:numPr>
+        <w:jc w:val="both"/>
         <w:rPr>
           <w:sz w:val="28"/>
           <w:szCs w:val="28"/>
@@ -1691,15 +1673,13 @@
         </w:rPr>
         <w:t xml:space="preserve">Tokenization, </w:t>
       </w:r>
-      <w:proofErr w:type="spellStart"/>
-      <w:r>
-        <w:rPr>
-          <w:sz w:val="28"/>
-          <w:szCs w:val="28"/>
-        </w:rPr>
-        <w:t>lemalization</w:t>
-      </w:r>
-      <w:proofErr w:type="spellEnd"/>
+      <w:r>
+        <w:rPr>
+          <w:sz w:val="28"/>
+          <w:szCs w:val="28"/>
+        </w:rPr>
+        <w:t>lemmatization</w:t>
+      </w:r>
       <w:r>
         <w:rPr>
           <w:sz w:val="28"/>
@@ -1707,15 +1687,13 @@
         </w:rPr>
         <w:t xml:space="preserve">, </w:t>
       </w:r>
-      <w:proofErr w:type="spellStart"/>
-      <w:r>
-        <w:rPr>
-          <w:sz w:val="28"/>
-          <w:szCs w:val="28"/>
-        </w:rPr>
-        <w:t>stopwords</w:t>
-      </w:r>
-      <w:proofErr w:type="spellEnd"/>
+      <w:r>
+        <w:rPr>
+          <w:sz w:val="28"/>
+          <w:szCs w:val="28"/>
+        </w:rPr>
+        <w:t>stop words</w:t>
+      </w:r>
       <w:r>
         <w:rPr>
           <w:sz w:val="28"/>
@@ -1754,6 +1732,7 @@
           <w:ilvl w:val="0"/>
           <w:numId w:val="2"/>
         </w:numPr>
+        <w:jc w:val="both"/>
         <w:rPr>
           <w:sz w:val="28"/>
           <w:szCs w:val="28"/>
@@ -1771,14 +1750,7 @@
           <w:sz w:val="28"/>
           <w:szCs w:val="28"/>
         </w:rPr>
-        <w:t>analyze</w:t>
-      </w:r>
-      <w:r>
-        <w:rPr>
-          <w:sz w:val="28"/>
-          <w:szCs w:val="28"/>
-        </w:rPr>
-        <w:t xml:space="preserve"> </w:t>
+        <w:t xml:space="preserve">analyze </w:t>
       </w:r>
       <w:r>
         <w:rPr>
@@ -1804,6 +1776,7 @@
           <w:ilvl w:val="0"/>
           <w:numId w:val="2"/>
         </w:numPr>
+        <w:jc w:val="both"/>
         <w:rPr>
           <w:sz w:val="28"/>
           <w:szCs w:val="28"/>
@@ -1823,8 +1796,17 @@
           <w:sz w:val="28"/>
           <w:szCs w:val="28"/>
         </w:rPr>
-        <w:t xml:space="preserve"> – twitter api</w:t>
-      </w:r>
+        <w:t xml:space="preserve"> – twitter </w:t>
+      </w:r>
+      <w:proofErr w:type="spellStart"/>
+      <w:r>
+        <w:rPr>
+          <w:sz w:val="28"/>
+          <w:szCs w:val="28"/>
+        </w:rPr>
+        <w:t>api</w:t>
+      </w:r>
+      <w:proofErr w:type="spellEnd"/>
     </w:p>
     <w:p>
       <w:pPr>
@@ -1833,6 +1815,7 @@
           <w:ilvl w:val="0"/>
           <w:numId w:val="2"/>
         </w:numPr>
+        <w:jc w:val="both"/>
         <w:rPr>
           <w:sz w:val="28"/>
           <w:szCs w:val="28"/>
@@ -1853,6 +1836,7 @@
           <w:ilvl w:val="0"/>
           <w:numId w:val="2"/>
         </w:numPr>
+        <w:jc w:val="both"/>
         <w:rPr>
           <w:sz w:val="28"/>
           <w:szCs w:val="28"/>
@@ -1873,6 +1857,7 @@
           <w:ilvl w:val="0"/>
           <w:numId w:val="2"/>
         </w:numPr>
+        <w:jc w:val="both"/>
         <w:rPr>
           <w:sz w:val="28"/>
           <w:szCs w:val="28"/>
@@ -1902,6 +1887,7 @@
           <w:ilvl w:val="0"/>
           <w:numId w:val="2"/>
         </w:numPr>
+        <w:jc w:val="both"/>
         <w:rPr>
           <w:sz w:val="28"/>
           <w:szCs w:val="28"/>
@@ -1917,22 +1903,26 @@
     </w:p>
     <w:p>
       <w:pPr>
-        <w:rPr>
-          <w:sz w:val="28"/>
-          <w:szCs w:val="28"/>
-        </w:rPr>
-      </w:pPr>
-    </w:p>
-    <w:p>
-      <w:pPr>
-        <w:rPr>
-          <w:sz w:val="28"/>
-          <w:szCs w:val="28"/>
-        </w:rPr>
-      </w:pPr>
-    </w:p>
-    <w:p>
-      <w:pPr>
+        <w:jc w:val="both"/>
+        <w:rPr>
+          <w:sz w:val="28"/>
+          <w:szCs w:val="28"/>
+        </w:rPr>
+      </w:pPr>
+    </w:p>
+    <w:p>
+      <w:pPr>
+        <w:jc w:val="both"/>
+        <w:rPr>
+          <w:sz w:val="28"/>
+          <w:szCs w:val="28"/>
+        </w:rPr>
+      </w:pPr>
+    </w:p>
+    <w:p>
+      <w:pPr>
+        <w:ind w:firstLine="720"/>
+        <w:jc w:val="both"/>
         <w:rPr>
           <w:sz w:val="28"/>
           <w:szCs w:val="28"/>
@@ -1945,105 +1935,848 @@
         </w:rPr>
         <w:t xml:space="preserve">All our presented modules are designed with </w:t>
       </w:r>
-      <w:proofErr w:type="gramStart"/>
-      <w:r>
-        <w:rPr>
-          <w:sz w:val="28"/>
-          <w:szCs w:val="28"/>
-        </w:rPr>
-        <w:t>aspect oriented</w:t>
-      </w:r>
-      <w:proofErr w:type="gramEnd"/>
-      <w:r>
-        <w:rPr>
-          <w:sz w:val="28"/>
-          <w:szCs w:val="28"/>
-        </w:rPr>
-        <w:t xml:space="preserve"> programming and monitoring oriented programming in mind, also for critical paths we developed functional testing (unit testing) and from </w:t>
+      <w:r>
+        <w:rPr>
+          <w:sz w:val="28"/>
+          <w:szCs w:val="28"/>
+        </w:rPr>
+        <w:t>aspect-oriented</w:t>
+      </w:r>
+      <w:r>
+        <w:rPr>
+          <w:sz w:val="28"/>
+          <w:szCs w:val="28"/>
+        </w:rPr>
+        <w:t xml:space="preserve"> programming and monitoring oriented programming in mind, also for critical paths we developed functional testing (unit testing) and from non functional perspective we created a collection in postman. In order to have the project in the current form we did a lot of refactoring. Now almost everything is decupled and can be replaced with anything.</w:t>
+      </w:r>
+    </w:p>
+    <w:p>
+      <w:pPr>
+        <w:ind w:firstLine="720"/>
+        <w:jc w:val="both"/>
+        <w:rPr>
+          <w:sz w:val="28"/>
+          <w:szCs w:val="28"/>
+        </w:rPr>
+      </w:pPr>
+      <w:r>
+        <w:rPr>
+          <w:sz w:val="28"/>
+          <w:szCs w:val="28"/>
+        </w:rPr>
+        <w:t>Comparing o</w:t>
+      </w:r>
+      <w:r>
+        <w:rPr>
+          <w:sz w:val="28"/>
+          <w:szCs w:val="28"/>
+        </w:rPr>
+        <w:t>ur solution</w:t>
+      </w:r>
+      <w:r>
+        <w:rPr>
+          <w:sz w:val="28"/>
+          <w:szCs w:val="28"/>
+        </w:rPr>
+        <w:t xml:space="preserve"> with others it</w:t>
+      </w:r>
+      <w:r>
+        <w:rPr>
+          <w:sz w:val="28"/>
+          <w:szCs w:val="28"/>
+        </w:rPr>
+        <w:t xml:space="preserve"> isn’t the best from our minimal tests till now</w:t>
+      </w:r>
+      <w:r>
+        <w:rPr>
+          <w:sz w:val="28"/>
+          <w:szCs w:val="28"/>
+        </w:rPr>
+        <w:t>, from the point of metrics resulted not architecture</w:t>
+      </w:r>
+      <w:r>
+        <w:rPr>
+          <w:sz w:val="28"/>
+          <w:szCs w:val="28"/>
+        </w:rPr>
+        <w:t xml:space="preserve">, an attached annexes which will come will describe this study with more statistics, but from our tests we can only get high confidence of a </w:t>
+      </w:r>
+      <w:r>
+        <w:rPr>
+          <w:sz w:val="28"/>
+          <w:szCs w:val="28"/>
+        </w:rPr>
+        <w:t>fake news only when we have some more information about it and the text is on other safe sources already.</w:t>
+      </w:r>
+    </w:p>
+    <w:p>
+      <w:pPr>
+        <w:jc w:val="both"/>
+        <w:rPr>
+          <w:sz w:val="28"/>
+          <w:szCs w:val="28"/>
+        </w:rPr>
+      </w:pPr>
+      <w:r>
+        <w:rPr>
+          <w:sz w:val="28"/>
+          <w:szCs w:val="28"/>
+        </w:rPr>
+        <w:br w:type="page"/>
+      </w:r>
+    </w:p>
+    <w:p>
+      <w:pPr>
+        <w:pStyle w:val="Heading1"/>
+        <w:jc w:val="both"/>
+        <w:rPr>
+          <w:sz w:val="52"/>
+          <w:szCs w:val="52"/>
+        </w:rPr>
+      </w:pPr>
+      <w:r>
+        <w:rPr>
+          <w:sz w:val="52"/>
+          <w:szCs w:val="52"/>
+        </w:rPr>
+        <w:lastRenderedPageBreak/>
+        <w:t>Future work</w:t>
+      </w:r>
+    </w:p>
+    <w:p>
+      <w:pPr>
+        <w:ind w:firstLine="720"/>
+        <w:jc w:val="both"/>
+        <w:rPr>
+          <w:sz w:val="28"/>
+          <w:szCs w:val="28"/>
+        </w:rPr>
+      </w:pPr>
+      <w:r>
+        <w:rPr>
+          <w:sz w:val="28"/>
+          <w:szCs w:val="28"/>
+        </w:rPr>
+        <w:t xml:space="preserve">We identified three main objectives which can be pursued in order to greatly improve the overall </w:t>
+      </w:r>
+      <w:r>
+        <w:rPr>
+          <w:sz w:val="28"/>
+          <w:szCs w:val="28"/>
+        </w:rPr>
+        <w:t>robustness of our project:</w:t>
+      </w:r>
+    </w:p>
+    <w:p>
+      <w:pPr>
+        <w:pStyle w:val="ListParagraph"/>
+        <w:numPr>
+          <w:ilvl w:val="0"/>
+          <w:numId w:val="3"/>
+        </w:numPr>
+        <w:rPr>
+          <w:sz w:val="28"/>
+          <w:szCs w:val="28"/>
+        </w:rPr>
+      </w:pPr>
+      <w:r>
+        <w:rPr>
+          <w:sz w:val="28"/>
+          <w:szCs w:val="28"/>
+        </w:rPr>
+        <w:t>Sentence analysis</w:t>
+      </w:r>
+      <w:r>
+        <w:rPr>
+          <w:sz w:val="28"/>
+          <w:szCs w:val="28"/>
+        </w:rPr>
+        <w:br/>
+      </w:r>
+    </w:p>
+    <w:p>
+      <w:pPr>
+        <w:pStyle w:val="ListParagraph"/>
+        <w:numPr>
+          <w:ilvl w:val="0"/>
+          <w:numId w:val="4"/>
+        </w:numPr>
+        <w:ind w:left="1260"/>
+        <w:jc w:val="both"/>
+        <w:rPr>
+          <w:sz w:val="28"/>
+          <w:szCs w:val="28"/>
+        </w:rPr>
+      </w:pPr>
+      <w:r>
+        <w:rPr>
+          <w:sz w:val="28"/>
+          <w:szCs w:val="28"/>
+        </w:rPr>
+        <w:t xml:space="preserve">it would make it easier for us to exclude </w:t>
+      </w:r>
+      <w:r>
+        <w:rPr>
+          <w:sz w:val="28"/>
+          <w:szCs w:val="28"/>
+        </w:rPr>
+        <w:t>sentences</w:t>
+      </w:r>
+      <w:bookmarkStart w:id="0" w:name="_GoBack"/>
+      <w:bookmarkEnd w:id="0"/>
+      <w:r>
+        <w:rPr>
+          <w:sz w:val="28"/>
+          <w:szCs w:val="28"/>
+        </w:rPr>
+        <w:t xml:space="preserve"> that are not strongly related to the subject tweet (either heuristics or something else)</w:t>
+      </w:r>
+    </w:p>
+    <w:p>
+      <w:pPr>
+        <w:pStyle w:val="ListParagraph"/>
+        <w:numPr>
+          <w:ilvl w:val="0"/>
+          <w:numId w:val="5"/>
+        </w:numPr>
+        <w:ind w:left="1260"/>
+        <w:rPr>
+          <w:sz w:val="28"/>
+          <w:szCs w:val="28"/>
+        </w:rPr>
+      </w:pPr>
+      <w:r>
+        <w:rPr>
+          <w:sz w:val="28"/>
+          <w:szCs w:val="28"/>
+        </w:rPr>
+        <w:t>analyzing individual question would make it easier to detect negations (which we currently don't detect)</w:t>
+      </w:r>
+      <w:r>
+        <w:rPr>
+          <w:sz w:val="28"/>
+          <w:szCs w:val="28"/>
+        </w:rPr>
+        <w:br/>
+      </w:r>
+    </w:p>
+    <w:p>
+      <w:pPr>
+        <w:pStyle w:val="ListParagraph"/>
+        <w:numPr>
+          <w:ilvl w:val="0"/>
+          <w:numId w:val="3"/>
+        </w:numPr>
+        <w:jc w:val="both"/>
+        <w:rPr>
+          <w:sz w:val="28"/>
+          <w:szCs w:val="28"/>
+        </w:rPr>
+      </w:pPr>
+      <w:r>
+        <w:rPr>
+          <w:sz w:val="28"/>
+          <w:szCs w:val="28"/>
+        </w:rPr>
+        <w:t>Semantic relation extraction and evaluation</w:t>
+      </w:r>
+      <w:r>
+        <w:rPr>
+          <w:sz w:val="28"/>
+          <w:szCs w:val="28"/>
+        </w:rPr>
+        <w:tab/>
+      </w:r>
+      <w:r>
+        <w:rPr>
+          <w:sz w:val="28"/>
+          <w:szCs w:val="28"/>
+        </w:rPr>
+        <w:br/>
+      </w:r>
+    </w:p>
+    <w:p>
+      <w:pPr>
+        <w:pStyle w:val="ListParagraph"/>
+        <w:numPr>
+          <w:ilvl w:val="0"/>
+          <w:numId w:val="6"/>
+        </w:numPr>
+        <w:ind w:left="1260"/>
+        <w:rPr>
+          <w:sz w:val="28"/>
+          <w:szCs w:val="28"/>
+        </w:rPr>
+      </w:pPr>
+      <w:r>
+        <w:rPr>
+          <w:sz w:val="28"/>
+          <w:szCs w:val="28"/>
+        </w:rPr>
+        <w:t>useful for occasions when the tweet content is simple and we cannot rely on written articles about the topic</w:t>
+      </w:r>
+      <w:r>
+        <w:rPr>
+          <w:sz w:val="28"/>
+          <w:szCs w:val="28"/>
+        </w:rPr>
+        <w:br/>
+      </w:r>
+    </w:p>
+    <w:p>
+      <w:pPr>
+        <w:pStyle w:val="ListParagraph"/>
+        <w:numPr>
+          <w:ilvl w:val="0"/>
+          <w:numId w:val="3"/>
+        </w:numPr>
+        <w:rPr>
+          <w:sz w:val="28"/>
+          <w:szCs w:val="28"/>
+        </w:rPr>
+      </w:pPr>
+      <w:r>
+        <w:rPr>
+          <w:sz w:val="28"/>
+          <w:szCs w:val="28"/>
+        </w:rPr>
+        <w:t>Distributed computing for demanding steps</w:t>
+      </w:r>
+      <w:r>
+        <w:rPr>
+          <w:sz w:val="28"/>
+          <w:szCs w:val="28"/>
+        </w:rPr>
+        <w:br/>
+      </w:r>
+    </w:p>
+    <w:p>
+      <w:pPr>
+        <w:pStyle w:val="ListParagraph"/>
+        <w:numPr>
+          <w:ilvl w:val="0"/>
+          <w:numId w:val="7"/>
+        </w:numPr>
+        <w:ind w:left="1260"/>
+        <w:jc w:val="both"/>
+        <w:rPr>
+          <w:sz w:val="28"/>
+          <w:szCs w:val="28"/>
+        </w:rPr>
+      </w:pPr>
+      <w:r>
+        <w:rPr>
+          <w:sz w:val="28"/>
+          <w:szCs w:val="28"/>
+        </w:rPr>
+        <w:t>some steps can benefit from distributed computing, such as web scraping and sentence analysis</w:t>
+      </w:r>
+    </w:p>
+    <w:p>
+      <w:pPr>
+        <w:jc w:val="both"/>
+        <w:rPr>
+          <w:sz w:val="28"/>
+          <w:szCs w:val="28"/>
+        </w:rPr>
+      </w:pPr>
+    </w:p>
+    <w:p>
+      <w:pPr>
+        <w:pStyle w:val="Heading1"/>
+        <w:jc w:val="both"/>
+        <w:rPr>
+          <w:sz w:val="52"/>
+          <w:szCs w:val="52"/>
+        </w:rPr>
+      </w:pPr>
+      <w:r>
+        <w:rPr>
+          <w:sz w:val="52"/>
+          <w:szCs w:val="52"/>
+        </w:rPr>
+        <w:t>Conclusions</w:t>
+      </w:r>
+    </w:p>
+    <w:p>
+      <w:pPr>
+        <w:jc w:val="both"/>
+      </w:pPr>
+    </w:p>
+    <w:p>
+      <w:pPr>
+        <w:ind w:firstLine="720"/>
+        <w:jc w:val="both"/>
+        <w:rPr>
+          <w:sz w:val="28"/>
+          <w:szCs w:val="28"/>
+        </w:rPr>
+      </w:pPr>
+      <w:r>
+        <w:rPr>
+          <w:sz w:val="28"/>
+          <w:szCs w:val="28"/>
+        </w:rPr>
+        <w:t>Having fake news detection as primary objective, our proposed method can have decent results when focused on tweets about popular topics that can be verified via written articles found on the web.</w:t>
+      </w:r>
+    </w:p>
+    <w:p>
+      <w:pPr>
+        <w:ind w:firstLine="720"/>
+        <w:jc w:val="both"/>
+      </w:pPr>
+      <w:r>
+        <w:rPr>
+          <w:sz w:val="28"/>
+          <w:szCs w:val="28"/>
+        </w:rPr>
+        <w:t xml:space="preserve">The method is not suited for tweets that make false claims such as </w:t>
+      </w:r>
+      <w:r>
+        <w:rPr>
+          <w:i/>
+          <w:iCs/>
+          <w:sz w:val="28"/>
+          <w:szCs w:val="28"/>
+        </w:rPr>
+        <w:t>"Europe is an ocean"</w:t>
+      </w:r>
+      <w:r>
+        <w:rPr>
+          <w:sz w:val="28"/>
+          <w:szCs w:val="28"/>
+        </w:rPr>
+        <w:t xml:space="preserve">. For this kind of </w:t>
+      </w:r>
+      <w:r>
+        <w:rPr>
+          <w:sz w:val="28"/>
+          <w:szCs w:val="28"/>
+        </w:rPr>
+        <w:t>task,</w:t>
+      </w:r>
+      <w:r>
+        <w:rPr>
+          <w:sz w:val="28"/>
+          <w:szCs w:val="28"/>
+        </w:rPr>
+        <w:t xml:space="preserve"> we reckon that semantic relation extraction and evaluation using an ontology is a far better way to determine the </w:t>
+      </w:r>
+      <w:r>
+        <w:rPr>
+          <w:sz w:val="28"/>
+          <w:szCs w:val="28"/>
+        </w:rPr>
+        <w:t>truthiness</w:t>
+      </w:r>
+      <w:r>
+        <w:rPr>
+          <w:sz w:val="28"/>
+          <w:szCs w:val="28"/>
+        </w:rPr>
+        <w:t xml:space="preserve"> of such claims.</w:t>
+      </w:r>
+    </w:p>
+    <w:p>
+      <w:pPr>
+        <w:jc w:val="both"/>
+        <w:rPr>
+          <w:sz w:val="28"/>
+          <w:szCs w:val="28"/>
+        </w:rPr>
+      </w:pPr>
+    </w:p>
+    <w:p>
+      <w:pPr>
+        <w:pStyle w:val="Heading1"/>
+        <w:rPr>
+          <w:sz w:val="52"/>
+          <w:szCs w:val="52"/>
+        </w:rPr>
+      </w:pPr>
+      <w:r>
+        <w:rPr>
+          <w:sz w:val="52"/>
+          <w:szCs w:val="52"/>
+        </w:rPr>
+        <w:lastRenderedPageBreak/>
+        <w:t>Bibliography / Links</w:t>
+      </w:r>
+    </w:p>
+    <w:p>
+      <w:pPr>
+        <w:rPr>
+          <w:sz w:val="24"/>
+          <w:szCs w:val="24"/>
+        </w:rPr>
+      </w:pPr>
+      <w:r>
+        <w:rPr>
+          <w:sz w:val="28"/>
+          <w:szCs w:val="28"/>
+        </w:rPr>
+        <w:t>Semantic Fake News Detection: A Machine Learning Perspective</w:t>
+      </w:r>
+      <w:r>
+        <w:rPr>
+          <w:sz w:val="28"/>
+          <w:szCs w:val="28"/>
+        </w:rPr>
+        <w:br/>
+      </w:r>
+      <w:r>
+        <w:rPr>
+          <w:sz w:val="24"/>
+          <w:szCs w:val="24"/>
+        </w:rPr>
+        <w:t>https://www.researchgate.net/publication/333627738_Semantic_Fake_News_Detection_A_Machine_Learning_Perspective</w:t>
+      </w:r>
+    </w:p>
+    <w:p>
+      <w:pPr>
+        <w:rPr>
+          <w:sz w:val="24"/>
+          <w:szCs w:val="24"/>
+        </w:rPr>
+      </w:pPr>
+      <w:r>
+        <w:rPr>
+          <w:sz w:val="28"/>
+          <w:szCs w:val="28"/>
+        </w:rPr>
+        <w:t>The language gives it away: How an algorithm can help us detect fake news</w:t>
+      </w:r>
+      <w:r>
+        <w:rPr>
+          <w:sz w:val="28"/>
+          <w:szCs w:val="28"/>
+        </w:rPr>
+        <w:br/>
+      </w:r>
+      <w:r>
+        <w:rPr>
+          <w:sz w:val="24"/>
+          <w:szCs w:val="24"/>
+        </w:rPr>
+        <w:t>http://theconversation.com/the-language-gives-it-away-how-an-algorithm-can-help-us-detect-fake-news-120199</w:t>
+      </w:r>
+    </w:p>
+    <w:p>
+      <w:pPr>
+        <w:rPr>
+          <w:sz w:val="24"/>
+          <w:szCs w:val="24"/>
+        </w:rPr>
+      </w:pPr>
+      <w:r>
+        <w:rPr>
+          <w:sz w:val="28"/>
+          <w:szCs w:val="28"/>
+        </w:rPr>
+        <w:t>Case study: Use of Semantic Web Technologies on the BBC Web Sites</w:t>
+      </w:r>
+      <w:r>
+        <w:rPr>
+          <w:sz w:val="28"/>
+          <w:szCs w:val="28"/>
+        </w:rPr>
+        <w:br/>
+      </w:r>
+      <w:r>
+        <w:rPr>
+          <w:sz w:val="24"/>
+          <w:szCs w:val="24"/>
+        </w:rPr>
+        <w:t>https://www.bbc.co.uk/blogs/bbcinternet/2010/02/case_study_use_of_semantic_web.html</w:t>
+      </w:r>
+    </w:p>
+    <w:p>
+      <w:pPr>
+        <w:rPr>
+          <w:sz w:val="24"/>
+          <w:szCs w:val="24"/>
+        </w:rPr>
+      </w:pPr>
+      <w:r>
+        <w:rPr>
+          <w:sz w:val="28"/>
+          <w:szCs w:val="28"/>
+        </w:rPr>
+        <w:t>Personalized Semantic News: Combining Semantics and Television</w:t>
+      </w:r>
+      <w:r>
+        <w:rPr>
+          <w:sz w:val="28"/>
+          <w:szCs w:val="28"/>
+        </w:rPr>
+        <w:br/>
+      </w:r>
+      <w:r>
+        <w:rPr>
+          <w:sz w:val="24"/>
+          <w:szCs w:val="24"/>
+        </w:rPr>
+        <w:t>https://www.researchgate.net/publication/221435652_Personalized_Semantic_News_Combining_Semantics_and_Television</w:t>
+      </w:r>
+    </w:p>
+    <w:p>
+      <w:pPr>
+        <w:rPr>
+          <w:sz w:val="24"/>
+          <w:szCs w:val="24"/>
+        </w:rPr>
+      </w:pPr>
+      <w:r>
+        <w:rPr>
+          <w:sz w:val="28"/>
+          <w:szCs w:val="28"/>
+        </w:rPr>
+        <w:t>Linked data and the semantic web</w:t>
+      </w:r>
+      <w:r>
+        <w:rPr>
+          <w:sz w:val="28"/>
+          <w:szCs w:val="28"/>
+        </w:rPr>
+        <w:br/>
+      </w:r>
+      <w:r>
+        <w:rPr>
+          <w:sz w:val="24"/>
+          <w:szCs w:val="24"/>
+        </w:rPr>
+        <w:t>https://</w:t>
       </w:r>
       <w:proofErr w:type="spellStart"/>
       <w:r>
         <w:rPr>
-          <w:sz w:val="28"/>
-          <w:szCs w:val="28"/>
-        </w:rPr>
-        <w:t>non functional</w:t>
+          <w:sz w:val="24"/>
+          <w:szCs w:val="24"/>
+        </w:rPr>
+        <w:t>www.bbc.co.uk</w:t>
       </w:r>
       <w:proofErr w:type="spellEnd"/>
       <w:r>
         <w:rPr>
-          <w:sz w:val="28"/>
-          <w:szCs w:val="28"/>
-        </w:rPr>
-        <w:t xml:space="preserve"> perspective we created a collection in postman. In order to have the project in the current form we did a lot of refactoring. Now almost everything is decupled and can be replaced with anything.</w:t>
-      </w:r>
-    </w:p>
-    <w:p>
-      <w:pPr>
-        <w:ind w:firstLine="720"/>
-        <w:rPr>
-          <w:sz w:val="28"/>
-          <w:szCs w:val="28"/>
-        </w:rPr>
-      </w:pPr>
-      <w:r>
-        <w:rPr>
-          <w:sz w:val="28"/>
-          <w:szCs w:val="28"/>
-        </w:rPr>
-        <w:t>Comparing o</w:t>
-      </w:r>
-      <w:r>
-        <w:rPr>
-          <w:sz w:val="28"/>
-          <w:szCs w:val="28"/>
-        </w:rPr>
-        <w:t>ur solution</w:t>
-      </w:r>
-      <w:r>
-        <w:rPr>
-          <w:sz w:val="28"/>
-          <w:szCs w:val="28"/>
-        </w:rPr>
-        <w:t xml:space="preserve"> with others it</w:t>
-      </w:r>
-      <w:r>
-        <w:rPr>
-          <w:sz w:val="28"/>
-          <w:szCs w:val="28"/>
-        </w:rPr>
-        <w:t xml:space="preserve"> isn’t the best from our minimal tests till now</w:t>
-      </w:r>
-      <w:r>
-        <w:rPr>
-          <w:sz w:val="28"/>
-          <w:szCs w:val="28"/>
-        </w:rPr>
-        <w:t>, from the point of metrics resulted not architecture</w:t>
-      </w:r>
-      <w:r>
-        <w:rPr>
-          <w:sz w:val="28"/>
-          <w:szCs w:val="28"/>
-        </w:rPr>
-        <w:t xml:space="preserve">, an attached annexes which will come will describe this study with more statistics, but from our tests we can only get high confidence of a </w:t>
-      </w:r>
-      <w:r>
-        <w:rPr>
-          <w:sz w:val="28"/>
-          <w:szCs w:val="28"/>
-        </w:rPr>
-        <w:t>fake news only when we have some more information about it and the text is on other safe sources already.</w:t>
-      </w:r>
-    </w:p>
-    <w:p>
-      <w:pPr>
-        <w:ind w:firstLine="720"/>
-        <w:rPr>
-          <w:sz w:val="28"/>
-          <w:szCs w:val="28"/>
-        </w:rPr>
-      </w:pPr>
+          <w:sz w:val="24"/>
+          <w:szCs w:val="24"/>
+        </w:rPr>
+        <w:t>/academy/</w:t>
+      </w:r>
+      <w:proofErr w:type="spellStart"/>
+      <w:r>
+        <w:rPr>
+          <w:sz w:val="24"/>
+          <w:szCs w:val="24"/>
+        </w:rPr>
+        <w:t>en</w:t>
+      </w:r>
+      <w:proofErr w:type="spellEnd"/>
+      <w:r>
+        <w:rPr>
+          <w:sz w:val="24"/>
+          <w:szCs w:val="24"/>
+        </w:rPr>
+        <w:t>/articles/</w:t>
+      </w:r>
+      <w:proofErr w:type="spellStart"/>
+      <w:r>
+        <w:rPr>
+          <w:sz w:val="24"/>
+          <w:szCs w:val="24"/>
+        </w:rPr>
+        <w:t>art20130724121658626</w:t>
+      </w:r>
+      <w:proofErr w:type="spellEnd"/>
+    </w:p>
+    <w:p>
+      <w:pPr>
+        <w:rPr>
+          <w:sz w:val="24"/>
+          <w:szCs w:val="24"/>
+        </w:rPr>
+      </w:pPr>
+      <w:r>
+        <w:rPr>
+          <w:sz w:val="28"/>
+          <w:szCs w:val="28"/>
+        </w:rPr>
+        <w:t>Detecting Fake News in Social Media Networks</w:t>
+      </w:r>
+      <w:r>
+        <w:rPr>
+          <w:sz w:val="28"/>
+          <w:szCs w:val="28"/>
+        </w:rPr>
+        <w:br/>
+      </w:r>
+      <w:r>
+        <w:rPr>
+          <w:sz w:val="24"/>
+          <w:szCs w:val="24"/>
+        </w:rPr>
+        <w:t>https://www.sciencedirect.com/science/article/pii/S1877050918318210</w:t>
+      </w:r>
+    </w:p>
+    <w:p>
+      <w:pPr>
+        <w:rPr>
+          <w:sz w:val="24"/>
+          <w:szCs w:val="24"/>
+        </w:rPr>
+      </w:pPr>
+      <w:r>
+        <w:rPr>
+          <w:sz w:val="28"/>
+          <w:szCs w:val="28"/>
+        </w:rPr>
+        <w:t>Accessing the Twitter API with Python</w:t>
+      </w:r>
+      <w:r>
+        <w:rPr>
+          <w:sz w:val="28"/>
+          <w:szCs w:val="28"/>
+        </w:rPr>
+        <w:br/>
+      </w:r>
+      <w:r>
+        <w:rPr>
+          <w:sz w:val="24"/>
+          <w:szCs w:val="24"/>
+        </w:rPr>
+        <w:t>https://</w:t>
+      </w:r>
+      <w:proofErr w:type="spellStart"/>
+      <w:r>
+        <w:rPr>
+          <w:sz w:val="24"/>
+          <w:szCs w:val="24"/>
+        </w:rPr>
+        <w:t>stackabuse.com</w:t>
+      </w:r>
+      <w:proofErr w:type="spellEnd"/>
+      <w:r>
+        <w:rPr>
+          <w:sz w:val="24"/>
+          <w:szCs w:val="24"/>
+        </w:rPr>
+        <w:t>/accessing-the-twitter-</w:t>
+      </w:r>
+      <w:proofErr w:type="spellStart"/>
+      <w:r>
+        <w:rPr>
+          <w:sz w:val="24"/>
+          <w:szCs w:val="24"/>
+        </w:rPr>
+        <w:t>api</w:t>
+      </w:r>
+      <w:proofErr w:type="spellEnd"/>
+      <w:r>
+        <w:rPr>
+          <w:sz w:val="24"/>
+          <w:szCs w:val="24"/>
+        </w:rPr>
+        <w:t>-with-python/</w:t>
+      </w:r>
+    </w:p>
+    <w:p>
+      <w:pPr>
+        <w:rPr>
+          <w:sz w:val="24"/>
+          <w:szCs w:val="24"/>
+        </w:rPr>
+      </w:pPr>
+      <w:r>
+        <w:rPr>
+          <w:sz w:val="28"/>
+          <w:szCs w:val="28"/>
+        </w:rPr>
+        <w:t>The Language of Fake News: Opening the Black-Box of Deep Learning Based Detectors</w:t>
+      </w:r>
+      <w:r>
+        <w:rPr>
+          <w:sz w:val="28"/>
+          <w:szCs w:val="28"/>
+        </w:rPr>
+        <w:br/>
+      </w:r>
+      <w:r>
+        <w:rPr>
+          <w:sz w:val="24"/>
+          <w:szCs w:val="24"/>
+        </w:rPr>
+        <w:t>https://cbmm.mit.edu/sites/default/files/publications/fake-news-paper-NIPS.pdf</w:t>
+      </w:r>
+    </w:p>
+    <w:p>
+      <w:pPr>
+        <w:rPr>
+          <w:sz w:val="24"/>
+          <w:szCs w:val="24"/>
+        </w:rPr>
+      </w:pPr>
+      <w:r>
+        <w:rPr>
+          <w:sz w:val="28"/>
+          <w:szCs w:val="28"/>
+        </w:rPr>
+        <w:t>Fake News Detection on Social Media: A Data Mining Perspective</w:t>
+      </w:r>
+      <w:r>
+        <w:rPr>
+          <w:sz w:val="28"/>
+          <w:szCs w:val="28"/>
+        </w:rPr>
+        <w:br/>
+      </w:r>
+      <w:r>
+        <w:rPr>
+          <w:sz w:val="24"/>
+          <w:szCs w:val="24"/>
+        </w:rPr>
+        <w:t>https://</w:t>
+      </w:r>
+      <w:proofErr w:type="spellStart"/>
+      <w:r>
+        <w:rPr>
+          <w:sz w:val="24"/>
+          <w:szCs w:val="24"/>
+        </w:rPr>
+        <w:t>www.kdd.org</w:t>
+      </w:r>
+      <w:proofErr w:type="spellEnd"/>
+      <w:r>
+        <w:rPr>
+          <w:sz w:val="24"/>
+          <w:szCs w:val="24"/>
+        </w:rPr>
+        <w:t>/</w:t>
+      </w:r>
+      <w:proofErr w:type="spellStart"/>
+      <w:r>
+        <w:rPr>
+          <w:sz w:val="24"/>
+          <w:szCs w:val="24"/>
+        </w:rPr>
+        <w:t>exploration_files</w:t>
+      </w:r>
+      <w:proofErr w:type="spellEnd"/>
+      <w:r>
+        <w:rPr>
+          <w:sz w:val="24"/>
+          <w:szCs w:val="24"/>
+        </w:rPr>
+        <w:t>/19-1-</w:t>
+      </w:r>
+      <w:proofErr w:type="spellStart"/>
+      <w:r>
+        <w:rPr>
+          <w:sz w:val="24"/>
+          <w:szCs w:val="24"/>
+        </w:rPr>
+        <w:t>Article2.pdf</w:t>
+      </w:r>
+      <w:proofErr w:type="spellEnd"/>
     </w:p>
     <w:sectPr>
       <w:pgSz w:w="12240" w:h="15840"/>
@@ -2058,6 +2791,232 @@
 <file path=word/numbering.xml><?xml version="1.0" encoding="utf-8"?>
 <w:numbering xmlns:wpc="http://schemas.microsoft.com/office/word/2010/wordprocessingCanvas" xmlns:cx="http://schemas.microsoft.com/office/drawing/2014/chartex" xmlns:cx1="http://schemas.microsoft.com/office/drawing/2015/9/8/chartex" xmlns:cx2="http://schemas.microsoft.com/office/drawing/2015/10/21/chartex" xmlns:cx3="http://schemas.microsoft.com/office/drawing/2016/5/9/chartex" xmlns:cx4="http://schemas.microsoft.com/office/drawing/2016/5/10/chartex" xmlns:cx5="http://schemas.microsoft.com/office/drawing/2016/5/11/chartex" xmlns:cx6="http://schemas.microsoft.com/office/drawing/2016/5/12/chartex" xmlns:cx7="http://schemas.microsoft.com/office/drawing/2016/5/13/chartex" xmlns:cx8="http://schemas.microsoft.com/office/drawing/2016/5/14/chartex" xmlns:mc="http://schemas.openxmlformats.org/markup-compatibility/2006" xmlns:aink="http://schemas.microsoft.com/office/drawing/2016/ink" xmlns:am3d="http://schemas.microsoft.com/office/drawing/2017/model3d" xmlns:o="urn:schemas-microsoft-com:office:office" xmlns:r="http://schemas.openxmlformats.org/officeDocument/2006/relationships" xmlns:m="http://schemas.openxmlformats.org/officeDocument/2006/math" xmlns:v="urn:schemas-microsoft-com:vml" xmlns:wp14="http://schemas.microsoft.com/office/word/2010/wordprocessingDrawing" xmlns:wp="http://schemas.openxmlformats.org/drawingml/2006/wordprocessingDrawing" xmlns:w10="urn:schemas-microsoft-com:office:word" xmlns:w="http://schemas.openxmlformats.org/wordprocessingml/2006/main" xmlns:w14="http://schemas.microsoft.com/office/word/2010/wordml" xmlns:w15="http://schemas.microsoft.com/office/word/2012/wordml" xmlns:w16cid="http://schemas.microsoft.com/office/word/2016/wordml/cid" xmlns:w16se="http://schemas.microsoft.com/office/word/2015/wordml/symex" xmlns:wpg="http://schemas.microsoft.com/office/word/2010/wordprocessingGroup" xmlns:wpi="http://schemas.microsoft.com/office/word/2010/wordprocessingInk" xmlns:wne="http://schemas.microsoft.com/office/word/2006/wordml" xmlns:wps="http://schemas.microsoft.com/office/word/2010/wordprocessingShape" mc:Ignorable="w14 w15 w16se w16cid wp14">
   <w:abstractNum w:abstractNumId="0" w15:restartNumberingAfterBreak="0">
+    <w:nsid w:val="03FB5FB2"/>
+    <w:multiLevelType w:val="hybridMultilevel"/>
+    <w:tmpl w:val="D9D2D828"/>
+    <w:lvl w:ilvl="0" w:tplc="D4D475AA">
+      <w:start w:val="1"/>
+      <w:numFmt w:val="bullet"/>
+      <w:lvlText w:val=""/>
+      <w:lvlJc w:val="left"/>
+      <w:pPr>
+        <w:ind w:left="2160" w:hanging="360"/>
+      </w:pPr>
+      <w:rPr>
+        <w:rFonts w:ascii="Wingdings" w:hAnsi="Wingdings" w:hint="default"/>
+      </w:rPr>
+    </w:lvl>
+    <w:lvl w:ilvl="1" w:tplc="04180003" w:tentative="1">
+      <w:start w:val="1"/>
+      <w:numFmt w:val="bullet"/>
+      <w:lvlText w:val="o"/>
+      <w:lvlJc w:val="left"/>
+      <w:pPr>
+        <w:ind w:left="2880" w:hanging="360"/>
+      </w:pPr>
+      <w:rPr>
+        <w:rFonts w:ascii="Courier New" w:hAnsi="Courier New" w:cs="Courier New" w:hint="default"/>
+      </w:rPr>
+    </w:lvl>
+    <w:lvl w:ilvl="2" w:tplc="04180005" w:tentative="1">
+      <w:start w:val="1"/>
+      <w:numFmt w:val="bullet"/>
+      <w:lvlText w:val=""/>
+      <w:lvlJc w:val="left"/>
+      <w:pPr>
+        <w:ind w:left="3600" w:hanging="360"/>
+      </w:pPr>
+      <w:rPr>
+        <w:rFonts w:ascii="Wingdings" w:hAnsi="Wingdings" w:hint="default"/>
+      </w:rPr>
+    </w:lvl>
+    <w:lvl w:ilvl="3" w:tplc="04180001" w:tentative="1">
+      <w:start w:val="1"/>
+      <w:numFmt w:val="bullet"/>
+      <w:lvlText w:val=""/>
+      <w:lvlJc w:val="left"/>
+      <w:pPr>
+        <w:ind w:left="4320" w:hanging="360"/>
+      </w:pPr>
+      <w:rPr>
+        <w:rFonts w:ascii="Symbol" w:hAnsi="Symbol" w:hint="default"/>
+      </w:rPr>
+    </w:lvl>
+    <w:lvl w:ilvl="4" w:tplc="04180003" w:tentative="1">
+      <w:start w:val="1"/>
+      <w:numFmt w:val="bullet"/>
+      <w:lvlText w:val="o"/>
+      <w:lvlJc w:val="left"/>
+      <w:pPr>
+        <w:ind w:left="5040" w:hanging="360"/>
+      </w:pPr>
+      <w:rPr>
+        <w:rFonts w:ascii="Courier New" w:hAnsi="Courier New" w:cs="Courier New" w:hint="default"/>
+      </w:rPr>
+    </w:lvl>
+    <w:lvl w:ilvl="5" w:tplc="04180005" w:tentative="1">
+      <w:start w:val="1"/>
+      <w:numFmt w:val="bullet"/>
+      <w:lvlText w:val=""/>
+      <w:lvlJc w:val="left"/>
+      <w:pPr>
+        <w:ind w:left="5760" w:hanging="360"/>
+      </w:pPr>
+      <w:rPr>
+        <w:rFonts w:ascii="Wingdings" w:hAnsi="Wingdings" w:hint="default"/>
+      </w:rPr>
+    </w:lvl>
+    <w:lvl w:ilvl="6" w:tplc="04180001" w:tentative="1">
+      <w:start w:val="1"/>
+      <w:numFmt w:val="bullet"/>
+      <w:lvlText w:val=""/>
+      <w:lvlJc w:val="left"/>
+      <w:pPr>
+        <w:ind w:left="6480" w:hanging="360"/>
+      </w:pPr>
+      <w:rPr>
+        <w:rFonts w:ascii="Symbol" w:hAnsi="Symbol" w:hint="default"/>
+      </w:rPr>
+    </w:lvl>
+    <w:lvl w:ilvl="7" w:tplc="04180003" w:tentative="1">
+      <w:start w:val="1"/>
+      <w:numFmt w:val="bullet"/>
+      <w:lvlText w:val="o"/>
+      <w:lvlJc w:val="left"/>
+      <w:pPr>
+        <w:ind w:left="7200" w:hanging="360"/>
+      </w:pPr>
+      <w:rPr>
+        <w:rFonts w:ascii="Courier New" w:hAnsi="Courier New" w:cs="Courier New" w:hint="default"/>
+      </w:rPr>
+    </w:lvl>
+    <w:lvl w:ilvl="8" w:tplc="04180005" w:tentative="1">
+      <w:start w:val="1"/>
+      <w:numFmt w:val="bullet"/>
+      <w:lvlText w:val=""/>
+      <w:lvlJc w:val="left"/>
+      <w:pPr>
+        <w:ind w:left="7920" w:hanging="360"/>
+      </w:pPr>
+      <w:rPr>
+        <w:rFonts w:ascii="Wingdings" w:hAnsi="Wingdings" w:hint="default"/>
+      </w:rPr>
+    </w:lvl>
+  </w:abstractNum>
+  <w:abstractNum w:abstractNumId="1" w15:restartNumberingAfterBreak="0">
+    <w:nsid w:val="05D57403"/>
+    <w:multiLevelType w:val="hybridMultilevel"/>
+    <w:tmpl w:val="B1580170"/>
+    <w:lvl w:ilvl="0" w:tplc="D4D475AA">
+      <w:start w:val="1"/>
+      <w:numFmt w:val="bullet"/>
+      <w:lvlText w:val=""/>
+      <w:lvlJc w:val="left"/>
+      <w:pPr>
+        <w:ind w:left="2160" w:hanging="360"/>
+      </w:pPr>
+      <w:rPr>
+        <w:rFonts w:ascii="Wingdings" w:hAnsi="Wingdings" w:hint="default"/>
+      </w:rPr>
+    </w:lvl>
+    <w:lvl w:ilvl="1" w:tplc="04180003" w:tentative="1">
+      <w:start w:val="1"/>
+      <w:numFmt w:val="bullet"/>
+      <w:lvlText w:val="o"/>
+      <w:lvlJc w:val="left"/>
+      <w:pPr>
+        <w:ind w:left="2880" w:hanging="360"/>
+      </w:pPr>
+      <w:rPr>
+        <w:rFonts w:ascii="Courier New" w:hAnsi="Courier New" w:cs="Courier New" w:hint="default"/>
+      </w:rPr>
+    </w:lvl>
+    <w:lvl w:ilvl="2" w:tplc="04180005" w:tentative="1">
+      <w:start w:val="1"/>
+      <w:numFmt w:val="bullet"/>
+      <w:lvlText w:val=""/>
+      <w:lvlJc w:val="left"/>
+      <w:pPr>
+        <w:ind w:left="3600" w:hanging="360"/>
+      </w:pPr>
+      <w:rPr>
+        <w:rFonts w:ascii="Wingdings" w:hAnsi="Wingdings" w:hint="default"/>
+      </w:rPr>
+    </w:lvl>
+    <w:lvl w:ilvl="3" w:tplc="04180001" w:tentative="1">
+      <w:start w:val="1"/>
+      <w:numFmt w:val="bullet"/>
+      <w:lvlText w:val=""/>
+      <w:lvlJc w:val="left"/>
+      <w:pPr>
+        <w:ind w:left="4320" w:hanging="360"/>
+      </w:pPr>
+      <w:rPr>
+        <w:rFonts w:ascii="Symbol" w:hAnsi="Symbol" w:hint="default"/>
+      </w:rPr>
+    </w:lvl>
+    <w:lvl w:ilvl="4" w:tplc="04180003" w:tentative="1">
+      <w:start w:val="1"/>
+      <w:numFmt w:val="bullet"/>
+      <w:lvlText w:val="o"/>
+      <w:lvlJc w:val="left"/>
+      <w:pPr>
+        <w:ind w:left="5040" w:hanging="360"/>
+      </w:pPr>
+      <w:rPr>
+        <w:rFonts w:ascii="Courier New" w:hAnsi="Courier New" w:cs="Courier New" w:hint="default"/>
+      </w:rPr>
+    </w:lvl>
+    <w:lvl w:ilvl="5" w:tplc="04180005" w:tentative="1">
+      <w:start w:val="1"/>
+      <w:numFmt w:val="bullet"/>
+      <w:lvlText w:val=""/>
+      <w:lvlJc w:val="left"/>
+      <w:pPr>
+        <w:ind w:left="5760" w:hanging="360"/>
+      </w:pPr>
+      <w:rPr>
+        <w:rFonts w:ascii="Wingdings" w:hAnsi="Wingdings" w:hint="default"/>
+      </w:rPr>
+    </w:lvl>
+    <w:lvl w:ilvl="6" w:tplc="04180001" w:tentative="1">
+      <w:start w:val="1"/>
+      <w:numFmt w:val="bullet"/>
+      <w:lvlText w:val=""/>
+      <w:lvlJc w:val="left"/>
+      <w:pPr>
+        <w:ind w:left="6480" w:hanging="360"/>
+      </w:pPr>
+      <w:rPr>
+        <w:rFonts w:ascii="Symbol" w:hAnsi="Symbol" w:hint="default"/>
+      </w:rPr>
+    </w:lvl>
+    <w:lvl w:ilvl="7" w:tplc="04180003" w:tentative="1">
+      <w:start w:val="1"/>
+      <w:numFmt w:val="bullet"/>
+      <w:lvlText w:val="o"/>
+      <w:lvlJc w:val="left"/>
+      <w:pPr>
+        <w:ind w:left="7200" w:hanging="360"/>
+      </w:pPr>
+      <w:rPr>
+        <w:rFonts w:ascii="Courier New" w:hAnsi="Courier New" w:cs="Courier New" w:hint="default"/>
+      </w:rPr>
+    </w:lvl>
+    <w:lvl w:ilvl="8" w:tplc="04180005" w:tentative="1">
+      <w:start w:val="1"/>
+      <w:numFmt w:val="bullet"/>
+      <w:lvlText w:val=""/>
+      <w:lvlJc w:val="left"/>
+      <w:pPr>
+        <w:ind w:left="7920" w:hanging="360"/>
+      </w:pPr>
+      <w:rPr>
+        <w:rFonts w:ascii="Wingdings" w:hAnsi="Wingdings" w:hint="default"/>
+      </w:rPr>
+    </w:lvl>
+  </w:abstractNum>
+  <w:abstractNum w:abstractNumId="2" w15:restartNumberingAfterBreak="0">
     <w:nsid w:val="12F270C4"/>
     <w:multiLevelType w:val="multilevel"/>
     <w:tmpl w:val="C3E604B8"/>
@@ -2206,7 +3165,346 @@
       </w:rPr>
     </w:lvl>
   </w:abstractNum>
-  <w:abstractNum w:abstractNumId="1" w15:restartNumberingAfterBreak="0">
+  <w:abstractNum w:abstractNumId="3" w15:restartNumberingAfterBreak="0">
+    <w:nsid w:val="13696569"/>
+    <w:multiLevelType w:val="hybridMultilevel"/>
+    <w:tmpl w:val="85049180"/>
+    <w:lvl w:ilvl="0" w:tplc="D4D475AA">
+      <w:start w:val="1"/>
+      <w:numFmt w:val="bullet"/>
+      <w:lvlText w:val=""/>
+      <w:lvlJc w:val="left"/>
+      <w:pPr>
+        <w:ind w:left="2160" w:hanging="360"/>
+      </w:pPr>
+      <w:rPr>
+        <w:rFonts w:ascii="Wingdings" w:hAnsi="Wingdings" w:hint="default"/>
+      </w:rPr>
+    </w:lvl>
+    <w:lvl w:ilvl="1" w:tplc="04180003" w:tentative="1">
+      <w:start w:val="1"/>
+      <w:numFmt w:val="bullet"/>
+      <w:lvlText w:val="o"/>
+      <w:lvlJc w:val="left"/>
+      <w:pPr>
+        <w:ind w:left="2880" w:hanging="360"/>
+      </w:pPr>
+      <w:rPr>
+        <w:rFonts w:ascii="Courier New" w:hAnsi="Courier New" w:cs="Courier New" w:hint="default"/>
+      </w:rPr>
+    </w:lvl>
+    <w:lvl w:ilvl="2" w:tplc="04180005" w:tentative="1">
+      <w:start w:val="1"/>
+      <w:numFmt w:val="bullet"/>
+      <w:lvlText w:val=""/>
+      <w:lvlJc w:val="left"/>
+      <w:pPr>
+        <w:ind w:left="3600" w:hanging="360"/>
+      </w:pPr>
+      <w:rPr>
+        <w:rFonts w:ascii="Wingdings" w:hAnsi="Wingdings" w:hint="default"/>
+      </w:rPr>
+    </w:lvl>
+    <w:lvl w:ilvl="3" w:tplc="04180001" w:tentative="1">
+      <w:start w:val="1"/>
+      <w:numFmt w:val="bullet"/>
+      <w:lvlText w:val=""/>
+      <w:lvlJc w:val="left"/>
+      <w:pPr>
+        <w:ind w:left="4320" w:hanging="360"/>
+      </w:pPr>
+      <w:rPr>
+        <w:rFonts w:ascii="Symbol" w:hAnsi="Symbol" w:hint="default"/>
+      </w:rPr>
+    </w:lvl>
+    <w:lvl w:ilvl="4" w:tplc="04180003" w:tentative="1">
+      <w:start w:val="1"/>
+      <w:numFmt w:val="bullet"/>
+      <w:lvlText w:val="o"/>
+      <w:lvlJc w:val="left"/>
+      <w:pPr>
+        <w:ind w:left="5040" w:hanging="360"/>
+      </w:pPr>
+      <w:rPr>
+        <w:rFonts w:ascii="Courier New" w:hAnsi="Courier New" w:cs="Courier New" w:hint="default"/>
+      </w:rPr>
+    </w:lvl>
+    <w:lvl w:ilvl="5" w:tplc="04180005" w:tentative="1">
+      <w:start w:val="1"/>
+      <w:numFmt w:val="bullet"/>
+      <w:lvlText w:val=""/>
+      <w:lvlJc w:val="left"/>
+      <w:pPr>
+        <w:ind w:left="5760" w:hanging="360"/>
+      </w:pPr>
+      <w:rPr>
+        <w:rFonts w:ascii="Wingdings" w:hAnsi="Wingdings" w:hint="default"/>
+      </w:rPr>
+    </w:lvl>
+    <w:lvl w:ilvl="6" w:tplc="04180001" w:tentative="1">
+      <w:start w:val="1"/>
+      <w:numFmt w:val="bullet"/>
+      <w:lvlText w:val=""/>
+      <w:lvlJc w:val="left"/>
+      <w:pPr>
+        <w:ind w:left="6480" w:hanging="360"/>
+      </w:pPr>
+      <w:rPr>
+        <w:rFonts w:ascii="Symbol" w:hAnsi="Symbol" w:hint="default"/>
+      </w:rPr>
+    </w:lvl>
+    <w:lvl w:ilvl="7" w:tplc="04180003" w:tentative="1">
+      <w:start w:val="1"/>
+      <w:numFmt w:val="bullet"/>
+      <w:lvlText w:val="o"/>
+      <w:lvlJc w:val="left"/>
+      <w:pPr>
+        <w:ind w:left="7200" w:hanging="360"/>
+      </w:pPr>
+      <w:rPr>
+        <w:rFonts w:ascii="Courier New" w:hAnsi="Courier New" w:cs="Courier New" w:hint="default"/>
+      </w:rPr>
+    </w:lvl>
+    <w:lvl w:ilvl="8" w:tplc="04180005" w:tentative="1">
+      <w:start w:val="1"/>
+      <w:numFmt w:val="bullet"/>
+      <w:lvlText w:val=""/>
+      <w:lvlJc w:val="left"/>
+      <w:pPr>
+        <w:ind w:left="7920" w:hanging="360"/>
+      </w:pPr>
+      <w:rPr>
+        <w:rFonts w:ascii="Wingdings" w:hAnsi="Wingdings" w:hint="default"/>
+      </w:rPr>
+    </w:lvl>
+  </w:abstractNum>
+  <w:abstractNum w:abstractNumId="4" w15:restartNumberingAfterBreak="0">
+    <w:nsid w:val="33B6196D"/>
+    <w:multiLevelType w:val="hybridMultilevel"/>
+    <w:tmpl w:val="C45C8A26"/>
+    <w:lvl w:ilvl="0" w:tplc="04180001">
+      <w:start w:val="1"/>
+      <w:numFmt w:val="bullet"/>
+      <w:lvlText w:val=""/>
+      <w:lvlJc w:val="left"/>
+      <w:pPr>
+        <w:ind w:left="720" w:hanging="360"/>
+      </w:pPr>
+      <w:rPr>
+        <w:rFonts w:ascii="Symbol" w:hAnsi="Symbol" w:hint="default"/>
+      </w:rPr>
+    </w:lvl>
+    <w:lvl w:ilvl="1" w:tplc="04180003" w:tentative="1">
+      <w:start w:val="1"/>
+      <w:numFmt w:val="bullet"/>
+      <w:lvlText w:val="o"/>
+      <w:lvlJc w:val="left"/>
+      <w:pPr>
+        <w:ind w:left="1440" w:hanging="360"/>
+      </w:pPr>
+      <w:rPr>
+        <w:rFonts w:ascii="Courier New" w:hAnsi="Courier New" w:cs="Courier New" w:hint="default"/>
+      </w:rPr>
+    </w:lvl>
+    <w:lvl w:ilvl="2" w:tplc="04180005" w:tentative="1">
+      <w:start w:val="1"/>
+      <w:numFmt w:val="bullet"/>
+      <w:lvlText w:val=""/>
+      <w:lvlJc w:val="left"/>
+      <w:pPr>
+        <w:ind w:left="2160" w:hanging="360"/>
+      </w:pPr>
+      <w:rPr>
+        <w:rFonts w:ascii="Wingdings" w:hAnsi="Wingdings" w:hint="default"/>
+      </w:rPr>
+    </w:lvl>
+    <w:lvl w:ilvl="3" w:tplc="04180001" w:tentative="1">
+      <w:start w:val="1"/>
+      <w:numFmt w:val="bullet"/>
+      <w:lvlText w:val=""/>
+      <w:lvlJc w:val="left"/>
+      <w:pPr>
+        <w:ind w:left="2880" w:hanging="360"/>
+      </w:pPr>
+      <w:rPr>
+        <w:rFonts w:ascii="Symbol" w:hAnsi="Symbol" w:hint="default"/>
+      </w:rPr>
+    </w:lvl>
+    <w:lvl w:ilvl="4" w:tplc="04180003" w:tentative="1">
+      <w:start w:val="1"/>
+      <w:numFmt w:val="bullet"/>
+      <w:lvlText w:val="o"/>
+      <w:lvlJc w:val="left"/>
+      <w:pPr>
+        <w:ind w:left="3600" w:hanging="360"/>
+      </w:pPr>
+      <w:rPr>
+        <w:rFonts w:ascii="Courier New" w:hAnsi="Courier New" w:cs="Courier New" w:hint="default"/>
+      </w:rPr>
+    </w:lvl>
+    <w:lvl w:ilvl="5" w:tplc="04180005" w:tentative="1">
+      <w:start w:val="1"/>
+      <w:numFmt w:val="bullet"/>
+      <w:lvlText w:val=""/>
+      <w:lvlJc w:val="left"/>
+      <w:pPr>
+        <w:ind w:left="4320" w:hanging="360"/>
+      </w:pPr>
+      <w:rPr>
+        <w:rFonts w:ascii="Wingdings" w:hAnsi="Wingdings" w:hint="default"/>
+      </w:rPr>
+    </w:lvl>
+    <w:lvl w:ilvl="6" w:tplc="04180001" w:tentative="1">
+      <w:start w:val="1"/>
+      <w:numFmt w:val="bullet"/>
+      <w:lvlText w:val=""/>
+      <w:lvlJc w:val="left"/>
+      <w:pPr>
+        <w:ind w:left="5040" w:hanging="360"/>
+      </w:pPr>
+      <w:rPr>
+        <w:rFonts w:ascii="Symbol" w:hAnsi="Symbol" w:hint="default"/>
+      </w:rPr>
+    </w:lvl>
+    <w:lvl w:ilvl="7" w:tplc="04180003" w:tentative="1">
+      <w:start w:val="1"/>
+      <w:numFmt w:val="bullet"/>
+      <w:lvlText w:val="o"/>
+      <w:lvlJc w:val="left"/>
+      <w:pPr>
+        <w:ind w:left="5760" w:hanging="360"/>
+      </w:pPr>
+      <w:rPr>
+        <w:rFonts w:ascii="Courier New" w:hAnsi="Courier New" w:cs="Courier New" w:hint="default"/>
+      </w:rPr>
+    </w:lvl>
+    <w:lvl w:ilvl="8" w:tplc="04180005" w:tentative="1">
+      <w:start w:val="1"/>
+      <w:numFmt w:val="bullet"/>
+      <w:lvlText w:val=""/>
+      <w:lvlJc w:val="left"/>
+      <w:pPr>
+        <w:ind w:left="6480" w:hanging="360"/>
+      </w:pPr>
+      <w:rPr>
+        <w:rFonts w:ascii="Wingdings" w:hAnsi="Wingdings" w:hint="default"/>
+      </w:rPr>
+    </w:lvl>
+  </w:abstractNum>
+  <w:abstractNum w:abstractNumId="5" w15:restartNumberingAfterBreak="0">
+    <w:nsid w:val="372B2627"/>
+    <w:multiLevelType w:val="hybridMultilevel"/>
+    <w:tmpl w:val="A7944EFE"/>
+    <w:lvl w:ilvl="0" w:tplc="D4D475AA">
+      <w:start w:val="1"/>
+      <w:numFmt w:val="bullet"/>
+      <w:lvlText w:val=""/>
+      <w:lvlJc w:val="left"/>
+      <w:pPr>
+        <w:ind w:left="2160" w:hanging="360"/>
+      </w:pPr>
+      <w:rPr>
+        <w:rFonts w:ascii="Wingdings" w:hAnsi="Wingdings" w:hint="default"/>
+      </w:rPr>
+    </w:lvl>
+    <w:lvl w:ilvl="1" w:tplc="04180003" w:tentative="1">
+      <w:start w:val="1"/>
+      <w:numFmt w:val="bullet"/>
+      <w:lvlText w:val="o"/>
+      <w:lvlJc w:val="left"/>
+      <w:pPr>
+        <w:ind w:left="2880" w:hanging="360"/>
+      </w:pPr>
+      <w:rPr>
+        <w:rFonts w:ascii="Courier New" w:hAnsi="Courier New" w:cs="Courier New" w:hint="default"/>
+      </w:rPr>
+    </w:lvl>
+    <w:lvl w:ilvl="2" w:tplc="04180005" w:tentative="1">
+      <w:start w:val="1"/>
+      <w:numFmt w:val="bullet"/>
+      <w:lvlText w:val=""/>
+      <w:lvlJc w:val="left"/>
+      <w:pPr>
+        <w:ind w:left="3600" w:hanging="360"/>
+      </w:pPr>
+      <w:rPr>
+        <w:rFonts w:ascii="Wingdings" w:hAnsi="Wingdings" w:hint="default"/>
+      </w:rPr>
+    </w:lvl>
+    <w:lvl w:ilvl="3" w:tplc="04180001" w:tentative="1">
+      <w:start w:val="1"/>
+      <w:numFmt w:val="bullet"/>
+      <w:lvlText w:val=""/>
+      <w:lvlJc w:val="left"/>
+      <w:pPr>
+        <w:ind w:left="4320" w:hanging="360"/>
+      </w:pPr>
+      <w:rPr>
+        <w:rFonts w:ascii="Symbol" w:hAnsi="Symbol" w:hint="default"/>
+      </w:rPr>
+    </w:lvl>
+    <w:lvl w:ilvl="4" w:tplc="04180003" w:tentative="1">
+      <w:start w:val="1"/>
+      <w:numFmt w:val="bullet"/>
+      <w:lvlText w:val="o"/>
+      <w:lvlJc w:val="left"/>
+      <w:pPr>
+        <w:ind w:left="5040" w:hanging="360"/>
+      </w:pPr>
+      <w:rPr>
+        <w:rFonts w:ascii="Courier New" w:hAnsi="Courier New" w:cs="Courier New" w:hint="default"/>
+      </w:rPr>
+    </w:lvl>
+    <w:lvl w:ilvl="5" w:tplc="04180005" w:tentative="1">
+      <w:start w:val="1"/>
+      <w:numFmt w:val="bullet"/>
+      <w:lvlText w:val=""/>
+      <w:lvlJc w:val="left"/>
+      <w:pPr>
+        <w:ind w:left="5760" w:hanging="360"/>
+      </w:pPr>
+      <w:rPr>
+        <w:rFonts w:ascii="Wingdings" w:hAnsi="Wingdings" w:hint="default"/>
+      </w:rPr>
+    </w:lvl>
+    <w:lvl w:ilvl="6" w:tplc="04180001" w:tentative="1">
+      <w:start w:val="1"/>
+      <w:numFmt w:val="bullet"/>
+      <w:lvlText w:val=""/>
+      <w:lvlJc w:val="left"/>
+      <w:pPr>
+        <w:ind w:left="6480" w:hanging="360"/>
+      </w:pPr>
+      <w:rPr>
+        <w:rFonts w:ascii="Symbol" w:hAnsi="Symbol" w:hint="default"/>
+      </w:rPr>
+    </w:lvl>
+    <w:lvl w:ilvl="7" w:tplc="04180003" w:tentative="1">
+      <w:start w:val="1"/>
+      <w:numFmt w:val="bullet"/>
+      <w:lvlText w:val="o"/>
+      <w:lvlJc w:val="left"/>
+      <w:pPr>
+        <w:ind w:left="7200" w:hanging="360"/>
+      </w:pPr>
+      <w:rPr>
+        <w:rFonts w:ascii="Courier New" w:hAnsi="Courier New" w:cs="Courier New" w:hint="default"/>
+      </w:rPr>
+    </w:lvl>
+    <w:lvl w:ilvl="8" w:tplc="04180005" w:tentative="1">
+      <w:start w:val="1"/>
+      <w:numFmt w:val="bullet"/>
+      <w:lvlText w:val=""/>
+      <w:lvlJc w:val="left"/>
+      <w:pPr>
+        <w:ind w:left="7920" w:hanging="360"/>
+      </w:pPr>
+      <w:rPr>
+        <w:rFonts w:ascii="Wingdings" w:hAnsi="Wingdings" w:hint="default"/>
+      </w:rPr>
+    </w:lvl>
+  </w:abstractNum>
+  <w:abstractNum w:abstractNumId="6" w15:restartNumberingAfterBreak="0">
     <w:nsid w:val="3BD1775D"/>
     <w:multiLevelType w:val="hybridMultilevel"/>
     <w:tmpl w:val="80907AD0"/>
@@ -2319,10 +3617,25 @@
     </w:lvl>
   </w:abstractNum>
   <w:num w:numId="1">
-    <w:abstractNumId w:val="0"/>
+    <w:abstractNumId w:val="2"/>
   </w:num>
   <w:num w:numId="2">
+    <w:abstractNumId w:val="6"/>
+  </w:num>
+  <w:num w:numId="3">
+    <w:abstractNumId w:val="4"/>
+  </w:num>
+  <w:num w:numId="4">
     <w:abstractNumId w:val="1"/>
+  </w:num>
+  <w:num w:numId="5">
+    <w:abstractNumId w:val="3"/>
+  </w:num>
+  <w:num w:numId="6">
+    <w:abstractNumId w:val="5"/>
+  </w:num>
+  <w:num w:numId="7">
+    <w:abstractNumId w:val="0"/>
   </w:num>
 </w:numbering>
 </file>

</xml_diff>